<commit_message>
Modified Analysis.R, added the merged file, and updated Case Study 1.doc.
</commit_message>
<xml_diff>
--- a/Case Study 1.docx
+++ b/Case Study 1.docx
@@ -6,8 +6,6 @@
       <w:pPr>
         <w:pStyle w:val="Heading1"/>
       </w:pPr>
-      <w:bookmarkStart w:id="0" w:name="_GoBack"/>
-      <w:bookmarkEnd w:id="0"/>
       <w:r>
         <w:t>Case Study 1</w:t>
       </w:r>
@@ -28,7 +26,7 @@
       <w:tr>
         <w:tc>
           <w:tcPr>
-            <w:tcW w:w="2337" w:type="dxa"/>
+            <w:tcW w:w="1746" w:type="dxa"/>
           </w:tcPr>
           <w:p>
             <w:r>
@@ -38,7 +36,7 @@
         </w:tc>
         <w:tc>
           <w:tcPr>
-            <w:tcW w:w="2337" w:type="dxa"/>
+            <w:tcW w:w="1560" w:type="dxa"/>
           </w:tcPr>
           <w:p>
             <w:r>
@@ -48,7 +46,7 @@
         </w:tc>
         <w:tc>
           <w:tcPr>
-            <w:tcW w:w="2338" w:type="dxa"/>
+            <w:tcW w:w="1659" w:type="dxa"/>
           </w:tcPr>
           <w:p>
             <w:r>
@@ -58,7 +56,7 @@
         </w:tc>
         <w:tc>
           <w:tcPr>
-            <w:tcW w:w="2338" w:type="dxa"/>
+            <w:tcW w:w="2229" w:type="dxa"/>
           </w:tcPr>
           <w:p>
             <w:r>
@@ -68,7 +66,7 @@
         </w:tc>
         <w:tc>
           <w:tcPr>
-            <w:tcW w:w="2338" w:type="dxa"/>
+            <w:tcW w:w="2732" w:type="dxa"/>
           </w:tcPr>
           <w:p>
             <w:r>
@@ -80,19 +78,19 @@
       <w:tr>
         <w:tc>
           <w:tcPr>
-            <w:tcW w:w="2337" w:type="dxa"/>
+            <w:tcW w:w="1746" w:type="dxa"/>
           </w:tcPr>
           <w:p>
             <w:pPr>
               <w:rPr>
-                <w:sz w:val="20"/>
-                <w:szCs w:val="20"/>
+                <w:sz w:val="18"/>
+                <w:szCs w:val="18"/>
               </w:rPr>
             </w:pPr>
             <w:r>
               <w:rPr>
-                <w:sz w:val="20"/>
-                <w:szCs w:val="20"/>
+                <w:sz w:val="18"/>
+                <w:szCs w:val="18"/>
               </w:rPr>
               <w:t>Claudia Woodruff</w:t>
             </w:r>
@@ -100,19 +98,19 @@
         </w:tc>
         <w:tc>
           <w:tcPr>
-            <w:tcW w:w="2337" w:type="dxa"/>
+            <w:tcW w:w="1560" w:type="dxa"/>
           </w:tcPr>
           <w:p>
             <w:pPr>
               <w:rPr>
-                <w:sz w:val="20"/>
-                <w:szCs w:val="20"/>
+                <w:sz w:val="18"/>
+                <w:szCs w:val="18"/>
               </w:rPr>
             </w:pPr>
             <w:r>
               <w:rPr>
-                <w:sz w:val="20"/>
-                <w:szCs w:val="20"/>
+                <w:sz w:val="18"/>
+                <w:szCs w:val="18"/>
               </w:rPr>
               <w:t>817-800-9293</w:t>
             </w:r>
@@ -120,19 +118,19 @@
         </w:tc>
         <w:tc>
           <w:tcPr>
-            <w:tcW w:w="2338" w:type="dxa"/>
+            <w:tcW w:w="1659" w:type="dxa"/>
           </w:tcPr>
           <w:p>
             <w:pPr>
               <w:rPr>
-                <w:sz w:val="20"/>
-                <w:szCs w:val="20"/>
+                <w:sz w:val="18"/>
+                <w:szCs w:val="18"/>
               </w:rPr>
             </w:pPr>
             <w:r>
               <w:rPr>
-                <w:sz w:val="20"/>
-                <w:szCs w:val="20"/>
+                <w:sz w:val="18"/>
+                <w:szCs w:val="18"/>
               </w:rPr>
               <w:t>817-281-3840</w:t>
             </w:r>
@@ -140,19 +138,19 @@
         </w:tc>
         <w:tc>
           <w:tcPr>
-            <w:tcW w:w="2338" w:type="dxa"/>
+            <w:tcW w:w="2229" w:type="dxa"/>
           </w:tcPr>
           <w:p>
             <w:pPr>
               <w:rPr>
-                <w:sz w:val="20"/>
-                <w:szCs w:val="20"/>
+                <w:sz w:val="18"/>
+                <w:szCs w:val="18"/>
               </w:rPr>
             </w:pPr>
             <w:r>
               <w:rPr>
-                <w:sz w:val="20"/>
-                <w:szCs w:val="20"/>
+                <w:sz w:val="18"/>
+                <w:szCs w:val="18"/>
               </w:rPr>
               <w:t>woodruffc@smu.edu</w:t>
             </w:r>
@@ -160,28 +158,21 @@
         </w:tc>
         <w:tc>
           <w:tcPr>
-            <w:tcW w:w="2338" w:type="dxa"/>
+            <w:tcW w:w="2732" w:type="dxa"/>
           </w:tcPr>
           <w:p>
             <w:pPr>
               <w:rPr>
-                <w:sz w:val="20"/>
-                <w:szCs w:val="20"/>
+                <w:sz w:val="18"/>
+                <w:szCs w:val="18"/>
               </w:rPr>
             </w:pPr>
             <w:r>
               <w:rPr>
-                <w:sz w:val="20"/>
-                <w:szCs w:val="20"/>
+                <w:sz w:val="18"/>
+                <w:szCs w:val="18"/>
               </w:rPr>
-              <w:t>c</w:t>
-            </w:r>
-            <w:r>
-              <w:rPr>
-                <w:sz w:val="20"/>
-                <w:szCs w:val="20"/>
-              </w:rPr>
-              <w:t>laudia_woodruff@yahoo.com</w:t>
+              <w:t>claudia_woodruff@yahoo.com</w:t>
             </w:r>
           </w:p>
         </w:tc>
@@ -189,27 +180,27 @@
       <w:tr>
         <w:tc>
           <w:tcPr>
-            <w:tcW w:w="2337" w:type="dxa"/>
+            <w:tcW w:w="1746" w:type="dxa"/>
           </w:tcPr>
           <w:p>
             <w:pPr>
               <w:rPr>
-                <w:sz w:val="20"/>
-                <w:szCs w:val="20"/>
+                <w:sz w:val="18"/>
+                <w:szCs w:val="18"/>
               </w:rPr>
             </w:pPr>
             <w:r>
               <w:rPr>
-                <w:sz w:val="20"/>
-                <w:szCs w:val="20"/>
+                <w:sz w:val="18"/>
+                <w:szCs w:val="18"/>
               </w:rPr>
               <w:t xml:space="preserve">Jeff </w:t>
             </w:r>
             <w:proofErr w:type="spellStart"/>
             <w:r>
               <w:rPr>
-                <w:sz w:val="20"/>
-                <w:szCs w:val="20"/>
+                <w:sz w:val="18"/>
+                <w:szCs w:val="18"/>
               </w:rPr>
               <w:t>Weltman</w:t>
             </w:r>
@@ -218,19 +209,19 @@
         </w:tc>
         <w:tc>
           <w:tcPr>
-            <w:tcW w:w="2337" w:type="dxa"/>
+            <w:tcW w:w="1560" w:type="dxa"/>
           </w:tcPr>
           <w:p>
             <w:pPr>
               <w:rPr>
-                <w:sz w:val="20"/>
-                <w:szCs w:val="20"/>
+                <w:sz w:val="18"/>
+                <w:szCs w:val="18"/>
               </w:rPr>
             </w:pPr>
             <w:r>
               <w:rPr>
-                <w:sz w:val="20"/>
-                <w:szCs w:val="20"/>
+                <w:sz w:val="18"/>
+                <w:szCs w:val="18"/>
               </w:rPr>
               <w:t>469-605-0387</w:t>
             </w:r>
@@ -238,32 +229,32 @@
         </w:tc>
         <w:tc>
           <w:tcPr>
-            <w:tcW w:w="2338" w:type="dxa"/>
+            <w:tcW w:w="1659" w:type="dxa"/>
           </w:tcPr>
           <w:p>
             <w:pPr>
               <w:rPr>
-                <w:sz w:val="20"/>
-                <w:szCs w:val="20"/>
+                <w:sz w:val="18"/>
+                <w:szCs w:val="18"/>
               </w:rPr>
             </w:pPr>
           </w:p>
         </w:tc>
         <w:tc>
           <w:tcPr>
-            <w:tcW w:w="2338" w:type="dxa"/>
+            <w:tcW w:w="2229" w:type="dxa"/>
           </w:tcPr>
           <w:p>
             <w:pPr>
               <w:rPr>
-                <w:sz w:val="20"/>
-                <w:szCs w:val="20"/>
+                <w:sz w:val="18"/>
+                <w:szCs w:val="18"/>
               </w:rPr>
             </w:pPr>
             <w:r>
               <w:rPr>
-                <w:sz w:val="20"/>
-                <w:szCs w:val="20"/>
+                <w:sz w:val="18"/>
+                <w:szCs w:val="18"/>
               </w:rPr>
               <w:t>jweltman@smu.edu</w:t>
             </w:r>
@@ -271,187 +262,188 @@
         </w:tc>
         <w:tc>
           <w:tcPr>
-            <w:tcW w:w="2338" w:type="dxa"/>
+            <w:tcW w:w="2732" w:type="dxa"/>
           </w:tcPr>
           <w:p>
             <w:pPr>
               <w:rPr>
-                <w:sz w:val="20"/>
-                <w:szCs w:val="20"/>
-              </w:rPr>
-            </w:pPr>
-          </w:p>
-        </w:tc>
-      </w:tr>
-      <w:tr>
-        <w:tc>
-          <w:tcPr>
-            <w:tcW w:w="2337" w:type="dxa"/>
-          </w:tcPr>
-          <w:p>
-            <w:pPr>
-              <w:rPr>
-                <w:sz w:val="20"/>
-                <w:szCs w:val="20"/>
-              </w:rPr>
-            </w:pPr>
-            <w:r>
-              <w:rPr>
-                <w:sz w:val="20"/>
-                <w:szCs w:val="20"/>
-              </w:rPr>
-              <w:t>Stephanie Baxter</w:t>
-            </w:r>
-          </w:p>
-        </w:tc>
-        <w:tc>
-          <w:tcPr>
-            <w:tcW w:w="2337" w:type="dxa"/>
-          </w:tcPr>
-          <w:p>
-            <w:pPr>
-              <w:rPr>
-                <w:sz w:val="20"/>
-                <w:szCs w:val="20"/>
-              </w:rPr>
-            </w:pPr>
-          </w:p>
-        </w:tc>
-        <w:tc>
-          <w:tcPr>
-            <w:tcW w:w="2338" w:type="dxa"/>
-          </w:tcPr>
-          <w:p>
-            <w:pPr>
-              <w:rPr>
-                <w:sz w:val="20"/>
-                <w:szCs w:val="20"/>
-              </w:rPr>
-            </w:pPr>
-          </w:p>
-        </w:tc>
-        <w:tc>
-          <w:tcPr>
-            <w:tcW w:w="2338" w:type="dxa"/>
-          </w:tcPr>
-          <w:p>
-            <w:pPr>
-              <w:rPr>
-                <w:sz w:val="20"/>
-                <w:szCs w:val="20"/>
-              </w:rPr>
-            </w:pPr>
-            <w:r>
-              <w:rPr>
-                <w:sz w:val="20"/>
-                <w:szCs w:val="20"/>
-              </w:rPr>
-              <w:t>baxters@mail.smu.edu</w:t>
-            </w:r>
-          </w:p>
-        </w:tc>
-        <w:tc>
-          <w:tcPr>
-            <w:tcW w:w="2338" w:type="dxa"/>
-          </w:tcPr>
-          <w:p>
-            <w:pPr>
-              <w:rPr>
-                <w:sz w:val="20"/>
-                <w:szCs w:val="20"/>
+                <w:sz w:val="18"/>
+                <w:szCs w:val="18"/>
               </w:rPr>
             </w:pPr>
           </w:p>
         </w:tc>
       </w:tr>
     </w:tbl>
-    <w:p/>
-    <w:p>
-      <w:r>
-        <w:t xml:space="preserve">[ </w:t>
-      </w:r>
-      <w:r>
-        <w:t xml:space="preserve">NOT STARTED -&gt; </w:t>
-      </w:r>
-      <w:r>
-        <w:rPr>
+    <w:p>
+      <w:pPr>
+        <w:rPr>
+          <w:sz w:val="20"/>
+          <w:szCs w:val="20"/>
+        </w:rPr>
+      </w:pPr>
+    </w:p>
+    <w:p>
+      <w:pPr>
+        <w:pBdr>
+          <w:top w:val="single" w:sz="4" w:space="1" w:color="auto"/>
+          <w:left w:val="single" w:sz="4" w:space="4" w:color="auto"/>
+          <w:bottom w:val="single" w:sz="4" w:space="1" w:color="auto"/>
+          <w:right w:val="single" w:sz="4" w:space="4" w:color="auto"/>
+        </w:pBdr>
+        <w:rPr>
+          <w:szCs w:val="24"/>
+        </w:rPr>
+      </w:pPr>
+      <w:r>
+        <w:rPr>
+          <w:szCs w:val="24"/>
+        </w:rPr>
+        <w:t>N</w:t>
+      </w:r>
+      <w:r>
+        <w:rPr>
+          <w:szCs w:val="24"/>
+        </w:rPr>
+        <w:t>OT STARTED -</w:t>
+      </w:r>
+      <w:r>
+        <w:rPr>
+          <w:szCs w:val="24"/>
+        </w:rPr>
+        <w:t>-</w:t>
+      </w:r>
+      <w:r>
+        <w:rPr>
+          <w:szCs w:val="24"/>
+        </w:rPr>
+        <w:t xml:space="preserve">&gt; </w:t>
+      </w:r>
+      <w:r>
+        <w:rPr>
+          <w:szCs w:val="24"/>
           <w:highlight w:val="yellow"/>
         </w:rPr>
         <w:t>IN PROGRESS</w:t>
       </w:r>
       <w:r>
-        <w:t xml:space="preserve"> -&gt; </w:t>
-      </w:r>
-      <w:r>
-        <w:rPr>
+        <w:rPr>
+          <w:szCs w:val="24"/>
+        </w:rPr>
+        <w:t xml:space="preserve"> </w:t>
+      </w:r>
+      <w:r>
+        <w:rPr>
+          <w:szCs w:val="24"/>
+        </w:rPr>
+        <w:t>-</w:t>
+      </w:r>
+      <w:r>
+        <w:rPr>
+          <w:szCs w:val="24"/>
+        </w:rPr>
+        <w:t xml:space="preserve">-&gt; </w:t>
+      </w:r>
+      <w:r>
+        <w:rPr>
+          <w:szCs w:val="24"/>
           <w:highlight w:val="green"/>
         </w:rPr>
         <w:t>COMPLETE (Grade ‘B’)</w:t>
       </w:r>
       <w:r>
-        <w:t xml:space="preserve"> -&gt; </w:t>
-      </w:r>
-      <w:r>
-        <w:rPr>
+        <w:rPr>
+          <w:szCs w:val="24"/>
+        </w:rPr>
+        <w:t xml:space="preserve"> -</w:t>
+      </w:r>
+      <w:r>
+        <w:rPr>
+          <w:szCs w:val="24"/>
+        </w:rPr>
+        <w:t>-</w:t>
+      </w:r>
+      <w:r>
+        <w:rPr>
+          <w:szCs w:val="24"/>
+        </w:rPr>
+        <w:t xml:space="preserve">&gt; </w:t>
+      </w:r>
+      <w:r>
+        <w:rPr>
+          <w:szCs w:val="24"/>
           <w:highlight w:val="cyan"/>
         </w:rPr>
-        <w:t>COMPLETE(Final</w:t>
-      </w:r>
-      <w:proofErr w:type="gramStart"/>
-      <w:r>
-        <w:rPr>
+        <w:t>COMPLETE(Final)</w:t>
+      </w:r>
+      <w:r>
+        <w:rPr>
+          <w:szCs w:val="24"/>
+        </w:rPr>
+        <w:t xml:space="preserve"> </w:t>
+      </w:r>
+    </w:p>
+    <w:p>
+      <w:pPr>
+        <w:pStyle w:val="Heading2"/>
+        <w:rPr>
+          <w:sz w:val="20"/>
+          <w:szCs w:val="20"/>
+        </w:rPr>
+      </w:pPr>
+      <w:r>
+        <w:rPr>
+          <w:sz w:val="20"/>
+          <w:szCs w:val="20"/>
+        </w:rPr>
+        <w:t>Data Gathering and Storage</w:t>
+      </w:r>
+    </w:p>
+    <w:p>
+      <w:pPr>
+        <w:pStyle w:val="ListParagraph"/>
+        <w:numPr>
+          <w:ilvl w:val="0"/>
+          <w:numId w:val="1"/>
+        </w:numPr>
+        <w:rPr>
+          <w:sz w:val="20"/>
+          <w:szCs w:val="20"/>
           <w:highlight w:val="cyan"/>
         </w:rPr>
-        <w:t>)</w:t>
-      </w:r>
-      <w:r>
-        <w:t xml:space="preserve"> ]</w:t>
-      </w:r>
-      <w:proofErr w:type="gramEnd"/>
-    </w:p>
-    <w:p>
-      <w:pPr>
-        <w:pStyle w:val="Heading2"/>
-      </w:pPr>
-      <w:r>
-        <w:t>Data Gathering and Storage</w:t>
-      </w:r>
-    </w:p>
-    <w:p>
-      <w:pPr>
-        <w:pStyle w:val="ListParagraph"/>
-        <w:numPr>
-          <w:ilvl w:val="0"/>
-          <w:numId w:val="1"/>
-        </w:numPr>
-        <w:rPr>
+      </w:pPr>
+      <w:r>
+        <w:rPr>
+          <w:sz w:val="20"/>
+          <w:szCs w:val="20"/>
           <w:highlight w:val="cyan"/>
         </w:rPr>
-      </w:pPr>
-      <w:r>
-        <w:rPr>
+        <w:t xml:space="preserve">Storing files on </w:t>
+      </w:r>
+      <w:proofErr w:type="spellStart"/>
+      <w:r>
+        <w:rPr>
+          <w:sz w:val="20"/>
+          <w:szCs w:val="20"/>
           <w:highlight w:val="cyan"/>
         </w:rPr>
-        <w:t xml:space="preserve">Storing files on </w:t>
+        <w:t>Github</w:t>
+      </w:r>
+      <w:proofErr w:type="spellEnd"/>
+      <w:r>
+        <w:rPr>
+          <w:sz w:val="20"/>
+          <w:szCs w:val="20"/>
+          <w:highlight w:val="cyan"/>
+        </w:rPr>
+        <w:t xml:space="preserve"> – set up new Repo named </w:t>
       </w:r>
       <w:proofErr w:type="spellStart"/>
       <w:r>
         <w:rPr>
-          <w:highlight w:val="cyan"/>
-        </w:rPr>
-        <w:t>Github</w:t>
-      </w:r>
-      <w:proofErr w:type="spellEnd"/>
-      <w:r>
-        <w:rPr>
-          <w:highlight w:val="cyan"/>
-        </w:rPr>
-        <w:t xml:space="preserve"> – set up new Repo named </w:t>
-      </w:r>
-      <w:proofErr w:type="spellStart"/>
-      <w:r>
-        <w:rPr>
           <w:b/>
+          <w:sz w:val="20"/>
+          <w:szCs w:val="20"/>
           <w:highlight w:val="cyan"/>
           <w:u w:val="single"/>
         </w:rPr>
@@ -460,6 +452,8 @@
       <w:proofErr w:type="spellEnd"/>
       <w:r>
         <w:rPr>
+          <w:sz w:val="20"/>
+          <w:szCs w:val="20"/>
           <w:highlight w:val="cyan"/>
         </w:rPr>
         <w:t>.</w:t>
@@ -473,11 +467,15 @@
           <w:numId w:val="1"/>
         </w:numPr>
         <w:rPr>
+          <w:sz w:val="20"/>
+          <w:szCs w:val="20"/>
           <w:highlight w:val="green"/>
         </w:rPr>
       </w:pPr>
       <w:r>
         <w:rPr>
+          <w:sz w:val="20"/>
+          <w:szCs w:val="20"/>
           <w:highlight w:val="green"/>
         </w:rPr>
         <w:t xml:space="preserve">Initial </w:t>
@@ -485,6 +483,8 @@
       <w:r>
         <w:rPr>
           <w:i/>
+          <w:sz w:val="20"/>
+          <w:szCs w:val="20"/>
           <w:highlight w:val="green"/>
         </w:rPr>
         <w:t>Readme</w:t>
@@ -497,8 +497,16 @@
           <w:ilvl w:val="1"/>
           <w:numId w:val="1"/>
         </w:numPr>
-      </w:pPr>
-      <w:r>
+        <w:rPr>
+          <w:sz w:val="20"/>
+          <w:szCs w:val="20"/>
+        </w:rPr>
+      </w:pPr>
+      <w:r>
+        <w:rPr>
+          <w:sz w:val="20"/>
+          <w:szCs w:val="20"/>
+        </w:rPr>
         <w:t>Codebook</w:t>
       </w:r>
     </w:p>
@@ -509,19 +517,39 @@
           <w:ilvl w:val="1"/>
           <w:numId w:val="1"/>
         </w:numPr>
-      </w:pPr>
-      <w:r>
+        <w:rPr>
+          <w:sz w:val="20"/>
+          <w:szCs w:val="20"/>
+        </w:rPr>
+      </w:pPr>
+      <w:r>
+        <w:rPr>
+          <w:sz w:val="20"/>
+          <w:szCs w:val="20"/>
+        </w:rPr>
         <w:t>TODO: Final report Doc, html, whatever we decide.</w:t>
       </w:r>
       <w:r>
+        <w:rPr>
+          <w:sz w:val="20"/>
+          <w:szCs w:val="20"/>
+        </w:rPr>
         <w:t xml:space="preserve"> (Maybe put this in Presentation folder?)</w:t>
       </w:r>
     </w:p>
     <w:p>
       <w:pPr>
         <w:pStyle w:val="Heading2"/>
-      </w:pPr>
-      <w:r>
+        <w:rPr>
+          <w:sz w:val="20"/>
+          <w:szCs w:val="20"/>
+        </w:rPr>
+      </w:pPr>
+      <w:r>
+        <w:rPr>
+          <w:sz w:val="20"/>
+          <w:szCs w:val="20"/>
+        </w:rPr>
         <w:t>Analysis and Results</w:t>
       </w:r>
     </w:p>
@@ -532,17 +560,31 @@
           <w:ilvl w:val="0"/>
           <w:numId w:val="1"/>
         </w:numPr>
-      </w:pPr>
-      <w:r>
+        <w:rPr>
+          <w:sz w:val="20"/>
+          <w:szCs w:val="20"/>
+        </w:rPr>
+      </w:pPr>
+      <w:r>
+        <w:rPr>
+          <w:sz w:val="20"/>
+          <w:szCs w:val="20"/>
+        </w:rPr>
         <w:t>Create Folder “</w:t>
       </w:r>
       <w:r>
         <w:rPr>
           <w:b/>
+          <w:sz w:val="20"/>
+          <w:szCs w:val="20"/>
         </w:rPr>
         <w:t>Analysis</w:t>
       </w:r>
       <w:r>
+        <w:rPr>
+          <w:sz w:val="20"/>
+          <w:szCs w:val="20"/>
+        </w:rPr>
         <w:t>”</w:t>
       </w:r>
     </w:p>
@@ -553,13 +595,25 @@
           <w:ilvl w:val="1"/>
           <w:numId w:val="1"/>
         </w:numPr>
+        <w:rPr>
+          <w:sz w:val="20"/>
+          <w:szCs w:val="20"/>
+        </w:rPr>
       </w:pPr>
       <w:proofErr w:type="spellStart"/>
       <w:r>
+        <w:rPr>
+          <w:sz w:val="20"/>
+          <w:szCs w:val="20"/>
+        </w:rPr>
         <w:t>Makefile</w:t>
       </w:r>
       <w:proofErr w:type="spellEnd"/>
       <w:r>
+        <w:rPr>
+          <w:sz w:val="20"/>
+          <w:szCs w:val="20"/>
+        </w:rPr>
         <w:t>?</w:t>
       </w:r>
     </w:p>
@@ -572,11 +626,15 @@
         </w:numPr>
         <w:rPr>
           <w:i/>
+          <w:sz w:val="20"/>
+          <w:szCs w:val="20"/>
         </w:rPr>
       </w:pPr>
       <w:r>
         <w:rPr>
           <w:i/>
+          <w:sz w:val="20"/>
+          <w:szCs w:val="20"/>
         </w:rPr>
         <w:t>Readme</w:t>
       </w:r>
@@ -588,8 +646,16 @@
           <w:ilvl w:val="2"/>
           <w:numId w:val="1"/>
         </w:numPr>
-      </w:pPr>
-      <w:r>
+        <w:rPr>
+          <w:sz w:val="20"/>
+          <w:szCs w:val="20"/>
+        </w:rPr>
+      </w:pPr>
+      <w:r>
+        <w:rPr>
+          <w:sz w:val="20"/>
+          <w:szCs w:val="20"/>
+        </w:rPr>
         <w:t xml:space="preserve"> What’s in the folder</w:t>
       </w:r>
     </w:p>
@@ -600,8 +666,16 @@
           <w:ilvl w:val="2"/>
           <w:numId w:val="1"/>
         </w:numPr>
-      </w:pPr>
-      <w:r>
+        <w:rPr>
+          <w:sz w:val="20"/>
+          <w:szCs w:val="20"/>
+        </w:rPr>
+      </w:pPr>
+      <w:r>
+        <w:rPr>
+          <w:sz w:val="20"/>
+          <w:szCs w:val="20"/>
+        </w:rPr>
         <w:t>(any hypotheses formed from initial analysis)</w:t>
       </w:r>
     </w:p>
@@ -612,8 +686,16 @@
           <w:ilvl w:val="1"/>
           <w:numId w:val="1"/>
         </w:numPr>
-      </w:pPr>
-      <w:r>
+        <w:rPr>
+          <w:sz w:val="20"/>
+          <w:szCs w:val="20"/>
+        </w:rPr>
+      </w:pPr>
+      <w:r>
+        <w:rPr>
+          <w:sz w:val="20"/>
+          <w:szCs w:val="20"/>
+        </w:rPr>
         <w:t>Create Folder “Raw” to put untouched raw data files</w:t>
       </w:r>
     </w:p>
@@ -624,14 +706,24 @@
           <w:ilvl w:val="2"/>
           <w:numId w:val="1"/>
         </w:numPr>
+        <w:rPr>
+          <w:sz w:val="20"/>
+          <w:szCs w:val="20"/>
+        </w:rPr>
       </w:pPr>
       <w:r>
         <w:rPr>
           <w:i/>
+          <w:sz w:val="20"/>
+          <w:szCs w:val="20"/>
         </w:rPr>
         <w:t>Readme</w:t>
       </w:r>
       <w:r>
+        <w:rPr>
+          <w:sz w:val="20"/>
+          <w:szCs w:val="20"/>
+        </w:rPr>
         <w:t xml:space="preserve"> </w:t>
       </w:r>
     </w:p>
@@ -642,8 +734,16 @@
           <w:ilvl w:val="3"/>
           <w:numId w:val="1"/>
         </w:numPr>
-      </w:pPr>
-      <w:r>
+        <w:rPr>
+          <w:sz w:val="20"/>
+          <w:szCs w:val="20"/>
+        </w:rPr>
+      </w:pPr>
+      <w:r>
+        <w:rPr>
+          <w:sz w:val="20"/>
+          <w:szCs w:val="20"/>
+        </w:rPr>
         <w:t xml:space="preserve">where we got it, </w:t>
       </w:r>
     </w:p>
@@ -654,8 +754,16 @@
           <w:ilvl w:val="3"/>
           <w:numId w:val="1"/>
         </w:numPr>
-      </w:pPr>
-      <w:r>
+        <w:rPr>
+          <w:sz w:val="20"/>
+          <w:szCs w:val="20"/>
+        </w:rPr>
+      </w:pPr>
+      <w:r>
+        <w:rPr>
+          <w:sz w:val="20"/>
+          <w:szCs w:val="20"/>
+        </w:rPr>
         <w:t xml:space="preserve">where it came from, </w:t>
       </w:r>
     </w:p>
@@ -666,8 +774,16 @@
           <w:ilvl w:val="3"/>
           <w:numId w:val="1"/>
         </w:numPr>
-      </w:pPr>
-      <w:r>
+        <w:rPr>
+          <w:sz w:val="20"/>
+          <w:szCs w:val="20"/>
+        </w:rPr>
+      </w:pPr>
+      <w:r>
+        <w:rPr>
+          <w:sz w:val="20"/>
+          <w:szCs w:val="20"/>
+        </w:rPr>
         <w:t>how it’s structured</w:t>
       </w:r>
     </w:p>
@@ -679,11 +795,15 @@
           <w:numId w:val="1"/>
         </w:numPr>
         <w:rPr>
+          <w:sz w:val="20"/>
+          <w:szCs w:val="20"/>
           <w:highlight w:val="cyan"/>
         </w:rPr>
       </w:pPr>
       <w:r>
         <w:rPr>
+          <w:sz w:val="20"/>
+          <w:szCs w:val="20"/>
           <w:highlight w:val="cyan"/>
         </w:rPr>
         <w:t>Upload the raw data files</w:t>
@@ -696,8 +816,16 @@
           <w:ilvl w:val="1"/>
           <w:numId w:val="1"/>
         </w:numPr>
-      </w:pPr>
-      <w:r>
+        <w:rPr>
+          <w:sz w:val="20"/>
+          <w:szCs w:val="20"/>
+        </w:rPr>
+      </w:pPr>
+      <w:r>
+        <w:rPr>
+          <w:sz w:val="20"/>
+          <w:szCs w:val="20"/>
+        </w:rPr>
         <w:t>Create Folder “Data”</w:t>
       </w:r>
     </w:p>
@@ -710,11 +838,15 @@
         </w:numPr>
         <w:rPr>
           <w:i/>
+          <w:sz w:val="20"/>
+          <w:szCs w:val="20"/>
         </w:rPr>
       </w:pPr>
       <w:r>
         <w:rPr>
           <w:i/>
+          <w:sz w:val="20"/>
+          <w:szCs w:val="20"/>
         </w:rPr>
         <w:t>Readme</w:t>
       </w:r>
@@ -726,8 +858,16 @@
           <w:ilvl w:val="3"/>
           <w:numId w:val="1"/>
         </w:numPr>
-      </w:pPr>
-      <w:r>
+        <w:rPr>
+          <w:sz w:val="20"/>
+          <w:szCs w:val="20"/>
+        </w:rPr>
+      </w:pPr>
+      <w:r>
+        <w:rPr>
+          <w:sz w:val="20"/>
+          <w:szCs w:val="20"/>
+        </w:rPr>
         <w:t>What is in the folder</w:t>
       </w:r>
     </w:p>
@@ -738,9 +878,51 @@
           <w:ilvl w:val="2"/>
           <w:numId w:val="1"/>
         </w:numPr>
-      </w:pPr>
-      <w:r>
-        <w:t>Tidy/Clean Data Files</w:t>
+        <w:rPr>
+          <w:color w:val="FF0000"/>
+          <w:sz w:val="20"/>
+          <w:szCs w:val="20"/>
+        </w:rPr>
+      </w:pPr>
+      <w:r>
+        <w:rPr>
+          <w:color w:val="FF0000"/>
+          <w:sz w:val="20"/>
+          <w:szCs w:val="20"/>
+        </w:rPr>
+        <w:t xml:space="preserve">Tidy/Clean </w:t>
+      </w:r>
+      <w:r>
+        <w:rPr>
+          <w:color w:val="FF0000"/>
+          <w:sz w:val="20"/>
+          <w:szCs w:val="20"/>
+        </w:rPr>
+        <w:t>Data File (from the raw file)</w:t>
+      </w:r>
+    </w:p>
+    <w:p>
+      <w:pPr>
+        <w:pStyle w:val="ListParagraph"/>
+        <w:numPr>
+          <w:ilvl w:val="3"/>
+          <w:numId w:val="1"/>
+        </w:numPr>
+        <w:rPr>
+          <w:i/>
+          <w:color w:val="FF0000"/>
+          <w:sz w:val="20"/>
+          <w:szCs w:val="20"/>
+        </w:rPr>
+      </w:pPr>
+      <w:r>
+        <w:rPr>
+          <w:i/>
+          <w:color w:val="FF0000"/>
+          <w:sz w:val="20"/>
+          <w:szCs w:val="20"/>
+        </w:rPr>
+        <w:t>?? Question - (Do we need? All we had to do is rename a column.)</w:t>
       </w:r>
     </w:p>
     <w:p>
@@ -750,8 +932,20 @@
           <w:ilvl w:val="2"/>
           <w:numId w:val="1"/>
         </w:numPr>
-      </w:pPr>
-      <w:r>
+        <w:rPr>
+          <w:sz w:val="20"/>
+          <w:szCs w:val="20"/>
+          <w:highlight w:val="cyan"/>
+        </w:rPr>
+      </w:pPr>
+      <w:bookmarkStart w:id="0" w:name="_GoBack"/>
+      <w:bookmarkEnd w:id="0"/>
+      <w:r>
+        <w:rPr>
+          <w:sz w:val="20"/>
+          <w:szCs w:val="20"/>
+          <w:highlight w:val="cyan"/>
+        </w:rPr>
         <w:t>Tidy/Clean Merged File</w:t>
       </w:r>
     </w:p>
@@ -762,22 +956,198 @@
           <w:ilvl w:val="1"/>
           <w:numId w:val="1"/>
         </w:numPr>
-      </w:pPr>
-      <w:r>
-        <w:rPr>
+        <w:rPr>
+          <w:sz w:val="20"/>
+          <w:szCs w:val="20"/>
+        </w:rPr>
+      </w:pPr>
+      <w:r>
+        <w:rPr>
+          <w:sz w:val="20"/>
+          <w:szCs w:val="20"/>
           <w:highlight w:val="yellow"/>
         </w:rPr>
         <w:t>Analysis R files</w:t>
       </w:r>
-      <w:r>
+    </w:p>
+    <w:p>
+      <w:pPr>
+        <w:pStyle w:val="ListParagraph"/>
+        <w:numPr>
+          <w:ilvl w:val="2"/>
+          <w:numId w:val="1"/>
+        </w:numPr>
+        <w:rPr>
+          <w:sz w:val="20"/>
+          <w:szCs w:val="20"/>
+          <w:highlight w:val="green"/>
+        </w:rPr>
+      </w:pPr>
+      <w:r>
+        <w:rPr>
+          <w:sz w:val="20"/>
+          <w:szCs w:val="20"/>
+          <w:highlight w:val="green"/>
+        </w:rPr>
+        <w:t xml:space="preserve">Created </w:t>
+      </w:r>
+      <w:proofErr w:type="spellStart"/>
+      <w:proofErr w:type="gramStart"/>
+      <w:r>
+        <w:rPr>
+          <w:sz w:val="20"/>
+          <w:szCs w:val="20"/>
+          <w:highlight w:val="green"/>
+        </w:rPr>
+        <w:t>analysis.r</w:t>
+      </w:r>
+      <w:proofErr w:type="spellEnd"/>
+      <w:proofErr w:type="gramEnd"/>
+      <w:r>
+        <w:rPr>
+          <w:sz w:val="20"/>
+          <w:szCs w:val="20"/>
+          <w:highlight w:val="green"/>
+        </w:rPr>
+        <w:t xml:space="preserve"> – 90% of which is code Jeff</w:t>
+      </w:r>
+      <w:r>
+        <w:rPr>
+          <w:sz w:val="20"/>
+          <w:szCs w:val="20"/>
+          <w:highlight w:val="green"/>
+        </w:rPr>
         <w:t xml:space="preserve"> </w:t>
       </w:r>
+      <w:r>
+        <w:rPr>
+          <w:sz w:val="20"/>
+          <w:szCs w:val="20"/>
+          <w:highlight w:val="green"/>
+        </w:rPr>
+        <w:t>wrote. (It may be complete now, if you like the idea of separating out the plotting into a separate r script.)</w:t>
+      </w:r>
+    </w:p>
+    <w:p>
+      <w:pPr>
+        <w:pStyle w:val="ListParagraph"/>
+        <w:numPr>
+          <w:ilvl w:val="2"/>
+          <w:numId w:val="1"/>
+        </w:numPr>
+        <w:rPr>
+          <w:color w:val="FF0000"/>
+          <w:sz w:val="20"/>
+          <w:szCs w:val="20"/>
+          <w:highlight w:val="yellow"/>
+        </w:rPr>
+      </w:pPr>
+      <w:r>
+        <w:rPr>
+          <w:color w:val="FF0000"/>
+          <w:sz w:val="20"/>
+          <w:szCs w:val="20"/>
+          <w:highlight w:val="yellow"/>
+        </w:rPr>
+        <w:t>I started a separate R file, just to keep things modular, which is for plotting. I don’t see how a bar chart is useful (but let’s discuss and ask Dr. T</w:t>
+      </w:r>
+      <w:r>
+        <w:rPr>
+          <w:color w:val="FF0000"/>
+          <w:sz w:val="20"/>
+          <w:szCs w:val="20"/>
+          <w:highlight w:val="yellow"/>
+        </w:rPr>
+        <w:t xml:space="preserve"> for clarification.) Trying</w:t>
+      </w:r>
+      <w:r>
+        <w:rPr>
+          <w:color w:val="FF0000"/>
+          <w:sz w:val="20"/>
+          <w:szCs w:val="20"/>
+          <w:highlight w:val="yellow"/>
+        </w:rPr>
+        <w:t xml:space="preserve"> various other types of </w:t>
+      </w:r>
+      <w:r>
+        <w:rPr>
+          <w:color w:val="FF0000"/>
+          <w:sz w:val="20"/>
+          <w:szCs w:val="20"/>
+          <w:highlight w:val="yellow"/>
+        </w:rPr>
+        <w:t>(</w:t>
+      </w:r>
+      <w:r>
+        <w:rPr>
+          <w:color w:val="FF0000"/>
+          <w:sz w:val="20"/>
+          <w:szCs w:val="20"/>
+          <w:highlight w:val="yellow"/>
+        </w:rPr>
+        <w:t>ggplot2</w:t>
+      </w:r>
+      <w:proofErr w:type="gramStart"/>
+      <w:r>
+        <w:rPr>
+          <w:color w:val="FF0000"/>
+          <w:sz w:val="20"/>
+          <w:szCs w:val="20"/>
+          <w:highlight w:val="yellow"/>
+        </w:rPr>
+        <w:t>)</w:t>
+      </w:r>
+      <w:r>
+        <w:rPr>
+          <w:color w:val="FF0000"/>
+          <w:sz w:val="20"/>
+          <w:szCs w:val="20"/>
+          <w:highlight w:val="yellow"/>
+        </w:rPr>
+        <w:t xml:space="preserve">  </w:t>
+      </w:r>
+      <w:r>
+        <w:rPr>
+          <w:color w:val="FF0000"/>
+          <w:sz w:val="20"/>
+          <w:szCs w:val="20"/>
+          <w:highlight w:val="yellow"/>
+        </w:rPr>
+        <w:t>plots</w:t>
+      </w:r>
+      <w:proofErr w:type="gramEnd"/>
+      <w:r>
+        <w:rPr>
+          <w:color w:val="FF0000"/>
+          <w:sz w:val="20"/>
+          <w:szCs w:val="20"/>
+          <w:highlight w:val="yellow"/>
+        </w:rPr>
+        <w:t>/g</w:t>
+      </w:r>
+      <w:r>
+        <w:rPr>
+          <w:color w:val="FF0000"/>
+          <w:sz w:val="20"/>
+          <w:szCs w:val="20"/>
+          <w:highlight w:val="yellow"/>
+        </w:rPr>
+        <w:t xml:space="preserve">raphics. </w:t>
+      </w:r>
     </w:p>
     <w:p>
       <w:pPr>
         <w:pStyle w:val="Heading2"/>
-      </w:pPr>
-      <w:r>
+        <w:rPr>
+          <w:sz w:val="20"/>
+          <w:szCs w:val="20"/>
+        </w:rPr>
+      </w:pPr>
+      <w:r>
+        <w:rPr>
+          <w:sz w:val="20"/>
+          <w:szCs w:val="20"/>
+        </w:rPr>
         <w:t>Presenting</w:t>
       </w:r>
     </w:p>
@@ -788,17 +1158,31 @@
           <w:ilvl w:val="0"/>
           <w:numId w:val="1"/>
         </w:numPr>
-      </w:pPr>
-      <w:r>
+        <w:rPr>
+          <w:sz w:val="20"/>
+          <w:szCs w:val="20"/>
+        </w:rPr>
+      </w:pPr>
+      <w:r>
+        <w:rPr>
+          <w:sz w:val="20"/>
+          <w:szCs w:val="20"/>
+        </w:rPr>
         <w:t>Create Folder “</w:t>
       </w:r>
       <w:r>
         <w:rPr>
           <w:b/>
+          <w:sz w:val="20"/>
+          <w:szCs w:val="20"/>
         </w:rPr>
         <w:t>Presentation</w:t>
       </w:r>
       <w:r>
+        <w:rPr>
+          <w:sz w:val="20"/>
+          <w:szCs w:val="20"/>
+        </w:rPr>
         <w:t>”</w:t>
       </w:r>
     </w:p>
@@ -809,29 +1193,74 @@
           <w:ilvl w:val="1"/>
           <w:numId w:val="1"/>
         </w:numPr>
-      </w:pPr>
-      <w:proofErr w:type="spellStart"/>
-      <w:r>
-        <w:t>RMarkdown</w:t>
-      </w:r>
-      <w:proofErr w:type="spellEnd"/>
-      <w:r>
-        <w:t xml:space="preserve"> (website? Doc? Slide? (if we have time, maybe html and doc or slide?)</w:t>
-      </w:r>
-    </w:p>
-    <w:p/>
-    <w:p>
-      <w:pPr>
-        <w:pStyle w:val="Heading1"/>
-      </w:pPr>
-      <w:r>
-        <w:t>TIMELINE</w:t>
-      </w:r>
-    </w:p>
-    <w:p>
-      <w:pPr>
-        <w:pStyle w:val="ListParagraph"/>
-        <w:ind w:left="1440"/>
+        <w:rPr>
+          <w:sz w:val="20"/>
+          <w:szCs w:val="20"/>
+        </w:rPr>
+      </w:pPr>
+      <w:r>
+        <w:rPr>
+          <w:sz w:val="20"/>
+          <w:szCs w:val="20"/>
+        </w:rPr>
+        <w:t>R</w:t>
+      </w:r>
+      <w:r>
+        <w:rPr>
+          <w:sz w:val="20"/>
+          <w:szCs w:val="20"/>
+        </w:rPr>
+        <w:t>m</w:t>
+      </w:r>
+      <w:r>
+        <w:rPr>
+          <w:sz w:val="20"/>
+          <w:szCs w:val="20"/>
+        </w:rPr>
+        <w:t>arkdown</w:t>
+      </w:r>
+      <w:r>
+        <w:rPr>
+          <w:sz w:val="20"/>
+          <w:szCs w:val="20"/>
+        </w:rPr>
+        <w:t>1 – html output (I think html is mandatory, since it is the out-type we’ve been required to produce so far.</w:t>
+      </w:r>
+    </w:p>
+    <w:p>
+      <w:pPr>
+        <w:pStyle w:val="ListParagraph"/>
+        <w:numPr>
+          <w:ilvl w:val="1"/>
+          <w:numId w:val="1"/>
+        </w:numPr>
+        <w:rPr>
+          <w:sz w:val="20"/>
+          <w:szCs w:val="20"/>
+        </w:rPr>
+      </w:pPr>
+      <w:r>
+        <w:rPr>
+          <w:sz w:val="20"/>
+          <w:szCs w:val="20"/>
+        </w:rPr>
+        <w:t>Rmarkdown2 -</w:t>
+      </w:r>
+      <w:r>
+        <w:rPr>
+          <w:sz w:val="20"/>
+          <w:szCs w:val="20"/>
+        </w:rPr>
+        <w:t xml:space="preserve"> (Doc? Slide? (if we have time, maybe doc or slide?)</w:t>
+      </w:r>
+    </w:p>
+    <w:p>
+      <w:pPr>
+        <w:ind w:left="1080"/>
+        <w:rPr>
+          <w:sz w:val="20"/>
+          <w:szCs w:val="20"/>
+        </w:rPr>
       </w:pPr>
     </w:p>
     <w:sectPr>

</xml_diff>

<commit_message>
Added responses and thoughts.
</commit_message>
<xml_diff>
--- a/Case Study 1.docx
+++ b/Case Study 1.docx
@@ -1,6 +1,6 @@
 
 <file path=word/document.xml><?xml version="1.0" encoding="utf-8"?>
-<w:document xmlns:wpc="http://schemas.microsoft.com/office/word/2010/wordprocessingCanvas" xmlns:cx="http://schemas.microsoft.com/office/drawing/2014/chartex" xmlns:cx1="http://schemas.microsoft.com/office/drawing/2015/9/8/chartex" xmlns:cx2="http://schemas.microsoft.com/office/drawing/2015/10/21/chartex" xmlns:cx3="http://schemas.microsoft.com/office/drawing/2016/5/9/chartex" xmlns:cx4="http://schemas.microsoft.com/office/drawing/2016/5/10/chartex" xmlns:cx5="http://schemas.microsoft.com/office/drawing/2016/5/11/chartex" xmlns:cx6="http://schemas.microsoft.com/office/drawing/2016/5/12/chartex" xmlns:cx7="http://schemas.microsoft.com/office/drawing/2016/5/13/chartex" xmlns:cx8="http://schemas.microsoft.com/office/drawing/2016/5/14/chartex" xmlns:mc="http://schemas.openxmlformats.org/markup-compatibility/2006" xmlns:aink="http://schemas.microsoft.com/office/drawing/2016/ink" xmlns:am3d="http://schemas.microsoft.com/office/drawing/2017/model3d" xmlns:o="urn:schemas-microsoft-com:office:office" xmlns:r="http://schemas.openxmlformats.org/officeDocument/2006/relationships" xmlns:m="http://schemas.openxmlformats.org/officeDocument/2006/math" xmlns:v="urn:schemas-microsoft-com:vml" xmlns:wp14="http://schemas.microsoft.com/office/word/2010/wordprocessingDrawing" xmlns:wp="http://schemas.openxmlformats.org/drawingml/2006/wordprocessingDrawing" xmlns:w10="urn:schemas-microsoft-com:office:word" xmlns:w="http://schemas.openxmlformats.org/wordprocessingml/2006/main" xmlns:w14="http://schemas.microsoft.com/office/word/2010/wordml" xmlns:w15="http://schemas.microsoft.com/office/word/2012/wordml" xmlns:w16cid="http://schemas.microsoft.com/office/word/2016/wordml/cid" xmlns:w16se="http://schemas.microsoft.com/office/word/2015/wordml/symex" xmlns:wpg="http://schemas.microsoft.com/office/word/2010/wordprocessingGroup" xmlns:wpi="http://schemas.microsoft.com/office/word/2010/wordprocessingInk" xmlns:wne="http://schemas.microsoft.com/office/word/2006/wordml" xmlns:wps="http://schemas.microsoft.com/office/word/2010/wordprocessingShape" mc:Ignorable="w14 w15 w16se w16cid wp14">
+<w:document xmlns:wpc="http://schemas.microsoft.com/office/word/2010/wordprocessingCanvas" xmlns:cx="http://schemas.microsoft.com/office/drawing/2014/chartex" xmlns:cx1="http://schemas.microsoft.com/office/drawing/2015/9/8/chartex" xmlns:mc="http://schemas.openxmlformats.org/markup-compatibility/2006" xmlns:o="urn:schemas-microsoft-com:office:office" xmlns:r="http://schemas.openxmlformats.org/officeDocument/2006/relationships" xmlns:m="http://schemas.openxmlformats.org/officeDocument/2006/math" xmlns:v="urn:schemas-microsoft-com:vml" xmlns:wp14="http://schemas.microsoft.com/office/word/2010/wordprocessingDrawing" xmlns:wp="http://schemas.openxmlformats.org/drawingml/2006/wordprocessingDrawing" xmlns:w10="urn:schemas-microsoft-com:office:word" xmlns:w="http://schemas.openxmlformats.org/wordprocessingml/2006/main" xmlns:w14="http://schemas.microsoft.com/office/word/2010/wordml" xmlns:w15="http://schemas.microsoft.com/office/word/2012/wordml" xmlns:w16se="http://schemas.microsoft.com/office/word/2015/wordml/symex" xmlns:wpg="http://schemas.microsoft.com/office/word/2010/wordprocessingGroup" xmlns:wpi="http://schemas.microsoft.com/office/word/2010/wordprocessingInk" xmlns:wne="http://schemas.microsoft.com/office/word/2006/wordml" xmlns:wps="http://schemas.microsoft.com/office/word/2010/wordprocessingShape" mc:Ignorable="w14 w15 w16se wp14">
   <w:body>
     <w:p>
       <w:pPr>
@@ -194,17 +194,8 @@
                 <w:sz w:val="18"/>
                 <w:szCs w:val="18"/>
               </w:rPr>
-              <w:t xml:space="preserve">Jeff </w:t>
+              <w:t>Jeff Weltman</w:t>
             </w:r>
-            <w:proofErr w:type="spellStart"/>
-            <w:r>
-              <w:rPr>
-                <w:sz w:val="18"/>
-                <w:szCs w:val="18"/>
-              </w:rPr>
-              <w:t>Weltman</w:t>
-            </w:r>
-            <w:proofErr w:type="spellEnd"/>
           </w:p>
         </w:tc>
         <w:tc>
@@ -929,6 +920,69 @@
       <w:pPr>
         <w:pStyle w:val="ListParagraph"/>
         <w:numPr>
+          <w:ilvl w:val="3"/>
+          <w:numId w:val="1"/>
+        </w:numPr>
+        <w:rPr>
+          <w:color w:val="FF0000"/>
+          <w:sz w:val="20"/>
+          <w:szCs w:val="20"/>
+        </w:rPr>
+      </w:pPr>
+      <w:r>
+        <w:rPr>
+          <w:color w:val="4472C4" w:themeColor="accent1"/>
+          <w:sz w:val="20"/>
+          <w:szCs w:val="20"/>
+        </w:rPr>
+        <w:t xml:space="preserve">For reproducibility’s sake, yes, although you’re right – not a lot of tidying. I also added a step in the Analysis file that changed South Dakota’s IBUs from NA to 0. Since all of their beers were missing IBU info, removing the NAs had the undesired effect of removing </w:t>
+      </w:r>
+      <w:r>
+        <w:rPr>
+          <w:b/>
+          <w:color w:val="4472C4" w:themeColor="accent1"/>
+          <w:sz w:val="20"/>
+          <w:szCs w:val="20"/>
+        </w:rPr>
+        <w:t>all beer data</w:t>
+      </w:r>
+      <w:r>
+        <w:rPr>
+          <w:color w:val="4472C4" w:themeColor="accent1"/>
+          <w:sz w:val="20"/>
+          <w:szCs w:val="20"/>
+        </w:rPr>
+        <w:t xml:space="preserve"> for South Dakota. </w:t>
+      </w:r>
+      <w:r>
+        <w:rPr>
+          <w:color w:val="4472C4" w:themeColor="accent1"/>
+          <w:sz w:val="20"/>
+          <w:szCs w:val="20"/>
+        </w:rPr>
+        <w:t>That’s two tidying steps we’ll save future researchers :) I’ve made a note below to remind us to mention the SD change in the report</w:t>
+      </w:r>
+      <w:r>
+        <w:rPr>
+          <w:color w:val="4472C4" w:themeColor="accent1"/>
+          <w:sz w:val="20"/>
+          <w:szCs w:val="20"/>
+        </w:rPr>
+        <w:t>.</w:t>
+      </w:r>
+      <w:r>
+        <w:rPr>
+          <w:color w:val="4472C4" w:themeColor="accent1"/>
+          <w:sz w:val="20"/>
+          <w:szCs w:val="20"/>
+        </w:rPr>
+        <w:t xml:space="preserve"> </w:t>
+      </w:r>
+    </w:p>
+    <w:p>
+      <w:pPr>
+        <w:pStyle w:val="ListParagraph"/>
+        <w:numPr>
           <w:ilvl w:val="2"/>
           <w:numId w:val="1"/>
         </w:numPr>
@@ -938,294 +992,334 @@
           <w:highlight w:val="cyan"/>
         </w:rPr>
       </w:pPr>
+      <w:r>
+        <w:rPr>
+          <w:sz w:val="20"/>
+          <w:szCs w:val="20"/>
+          <w:highlight w:val="cyan"/>
+        </w:rPr>
+        <w:t>Tidy/Clean Merged File</w:t>
+      </w:r>
+    </w:p>
+    <w:p>
+      <w:pPr>
+        <w:pStyle w:val="ListParagraph"/>
+        <w:numPr>
+          <w:ilvl w:val="1"/>
+          <w:numId w:val="1"/>
+        </w:numPr>
+        <w:rPr>
+          <w:sz w:val="20"/>
+          <w:szCs w:val="20"/>
+        </w:rPr>
+      </w:pPr>
+      <w:r>
+        <w:rPr>
+          <w:sz w:val="20"/>
+          <w:szCs w:val="20"/>
+          <w:highlight w:val="yellow"/>
+        </w:rPr>
+        <w:t>Analysis R files</w:t>
+      </w:r>
+    </w:p>
+    <w:p>
+      <w:pPr>
+        <w:pStyle w:val="ListParagraph"/>
+        <w:numPr>
+          <w:ilvl w:val="2"/>
+          <w:numId w:val="1"/>
+        </w:numPr>
+        <w:rPr>
+          <w:sz w:val="20"/>
+          <w:szCs w:val="20"/>
+          <w:highlight w:val="green"/>
+        </w:rPr>
+      </w:pPr>
+      <w:r>
+        <w:rPr>
+          <w:sz w:val="20"/>
+          <w:szCs w:val="20"/>
+          <w:highlight w:val="green"/>
+        </w:rPr>
+        <w:t xml:space="preserve">Created </w:t>
+      </w:r>
+      <w:proofErr w:type="spellStart"/>
+      <w:r>
+        <w:rPr>
+          <w:sz w:val="20"/>
+          <w:szCs w:val="20"/>
+          <w:highlight w:val="green"/>
+        </w:rPr>
+        <w:t>analysis.r</w:t>
+      </w:r>
+      <w:proofErr w:type="spellEnd"/>
+      <w:r>
+        <w:rPr>
+          <w:sz w:val="20"/>
+          <w:szCs w:val="20"/>
+          <w:highlight w:val="green"/>
+        </w:rPr>
+        <w:t xml:space="preserve"> – 90% of which is code Jeff</w:t>
+      </w:r>
+      <w:r>
+        <w:rPr>
+          <w:sz w:val="20"/>
+          <w:szCs w:val="20"/>
+          <w:highlight w:val="green"/>
+        </w:rPr>
+        <w:t xml:space="preserve"> </w:t>
+      </w:r>
+      <w:r>
+        <w:rPr>
+          <w:sz w:val="20"/>
+          <w:szCs w:val="20"/>
+          <w:highlight w:val="green"/>
+        </w:rPr>
+        <w:t>wrote. (It may be complete now, if you like the idea of separating out the plotting into a separate r script.)</w:t>
+      </w:r>
+    </w:p>
+    <w:p>
+      <w:pPr>
+        <w:pStyle w:val="ListParagraph"/>
+        <w:numPr>
+          <w:ilvl w:val="2"/>
+          <w:numId w:val="1"/>
+        </w:numPr>
+        <w:rPr>
+          <w:color w:val="FF0000"/>
+          <w:sz w:val="20"/>
+          <w:szCs w:val="20"/>
+          <w:highlight w:val="yellow"/>
+        </w:rPr>
+      </w:pPr>
+      <w:r>
+        <w:rPr>
+          <w:color w:val="FF0000"/>
+          <w:sz w:val="20"/>
+          <w:szCs w:val="20"/>
+          <w:highlight w:val="yellow"/>
+        </w:rPr>
+        <w:t>I started a separate R file, just to keep things modular, which is for plotting. I don’t see how a bar chart is useful (but let’s discuss and ask Dr. T</w:t>
+      </w:r>
+      <w:r>
+        <w:rPr>
+          <w:color w:val="FF0000"/>
+          <w:sz w:val="20"/>
+          <w:szCs w:val="20"/>
+          <w:highlight w:val="yellow"/>
+        </w:rPr>
+        <w:t xml:space="preserve"> for clarification.) Trying</w:t>
+      </w:r>
+      <w:r>
+        <w:rPr>
+          <w:color w:val="FF0000"/>
+          <w:sz w:val="20"/>
+          <w:szCs w:val="20"/>
+          <w:highlight w:val="yellow"/>
+        </w:rPr>
+        <w:t xml:space="preserve"> various other types of </w:t>
+      </w:r>
+      <w:r>
+        <w:rPr>
+          <w:color w:val="FF0000"/>
+          <w:sz w:val="20"/>
+          <w:szCs w:val="20"/>
+          <w:highlight w:val="yellow"/>
+        </w:rPr>
+        <w:t>(ggplot2</w:t>
+      </w:r>
+      <w:proofErr w:type="gramStart"/>
+      <w:r>
+        <w:rPr>
+          <w:color w:val="FF0000"/>
+          <w:sz w:val="20"/>
+          <w:szCs w:val="20"/>
+          <w:highlight w:val="yellow"/>
+        </w:rPr>
+        <w:t>)  plots</w:t>
+      </w:r>
+      <w:proofErr w:type="gramEnd"/>
+      <w:r>
+        <w:rPr>
+          <w:color w:val="FF0000"/>
+          <w:sz w:val="20"/>
+          <w:szCs w:val="20"/>
+          <w:highlight w:val="yellow"/>
+        </w:rPr>
+        <w:t>/g</w:t>
+      </w:r>
+      <w:r>
+        <w:rPr>
+          <w:color w:val="FF0000"/>
+          <w:sz w:val="20"/>
+          <w:szCs w:val="20"/>
+          <w:highlight w:val="yellow"/>
+        </w:rPr>
+        <w:t xml:space="preserve">raphics. </w:t>
+      </w:r>
+    </w:p>
+    <w:p>
+      <w:pPr>
+        <w:pStyle w:val="Heading2"/>
+        <w:rPr>
+          <w:sz w:val="20"/>
+          <w:szCs w:val="20"/>
+        </w:rPr>
+      </w:pPr>
+      <w:r>
+        <w:rPr>
+          <w:sz w:val="20"/>
+          <w:szCs w:val="20"/>
+        </w:rPr>
+        <w:t>Presenting</w:t>
+      </w:r>
+    </w:p>
+    <w:p>
+      <w:pPr>
+        <w:pStyle w:val="ListParagraph"/>
+        <w:numPr>
+          <w:ilvl w:val="0"/>
+          <w:numId w:val="1"/>
+        </w:numPr>
+        <w:rPr>
+          <w:sz w:val="20"/>
+          <w:szCs w:val="20"/>
+        </w:rPr>
+      </w:pPr>
+      <w:r>
+        <w:rPr>
+          <w:sz w:val="20"/>
+          <w:szCs w:val="20"/>
+        </w:rPr>
+        <w:t>Create Folder “</w:t>
+      </w:r>
+      <w:r>
+        <w:rPr>
+          <w:b/>
+          <w:sz w:val="20"/>
+          <w:szCs w:val="20"/>
+        </w:rPr>
+        <w:t>Presentation</w:t>
+      </w:r>
+      <w:r>
+        <w:rPr>
+          <w:sz w:val="20"/>
+          <w:szCs w:val="20"/>
+        </w:rPr>
+        <w:t>”</w:t>
+      </w:r>
+    </w:p>
+    <w:p>
+      <w:pPr>
+        <w:pStyle w:val="ListParagraph"/>
+        <w:numPr>
+          <w:ilvl w:val="1"/>
+          <w:numId w:val="1"/>
+        </w:numPr>
+        <w:rPr>
+          <w:sz w:val="20"/>
+          <w:szCs w:val="20"/>
+        </w:rPr>
+      </w:pPr>
+      <w:r>
+        <w:rPr>
+          <w:sz w:val="20"/>
+          <w:szCs w:val="20"/>
+        </w:rPr>
+        <w:t>R</w:t>
+      </w:r>
+      <w:r>
+        <w:rPr>
+          <w:sz w:val="20"/>
+          <w:szCs w:val="20"/>
+        </w:rPr>
+        <w:t>m</w:t>
+      </w:r>
+      <w:r>
+        <w:rPr>
+          <w:sz w:val="20"/>
+          <w:szCs w:val="20"/>
+        </w:rPr>
+        <w:t>arkdown</w:t>
+      </w:r>
+      <w:r>
+        <w:rPr>
+          <w:sz w:val="20"/>
+          <w:szCs w:val="20"/>
+        </w:rPr>
+        <w:t xml:space="preserve">1 – html output (I think html is mandatory, since it is </w:t>
+      </w:r>
+      <w:proofErr w:type="gramStart"/>
+      <w:r>
+        <w:rPr>
+          <w:sz w:val="20"/>
+          <w:szCs w:val="20"/>
+        </w:rPr>
+        <w:t>the out-type</w:t>
+      </w:r>
+      <w:proofErr w:type="gramEnd"/>
+      <w:r>
+        <w:rPr>
+          <w:sz w:val="20"/>
+          <w:szCs w:val="20"/>
+        </w:rPr>
+        <w:t xml:space="preserve"> we’ve been required to produce so far.</w:t>
+      </w:r>
+    </w:p>
+    <w:p>
+      <w:pPr>
+        <w:pStyle w:val="ListParagraph"/>
+        <w:numPr>
+          <w:ilvl w:val="2"/>
+          <w:numId w:val="1"/>
+        </w:numPr>
+        <w:rPr>
+          <w:color w:val="4472C4" w:themeColor="accent1"/>
+          <w:sz w:val="20"/>
+          <w:szCs w:val="20"/>
+        </w:rPr>
+      </w:pPr>
+      <w:r>
+        <w:rPr>
+          <w:color w:val="4472C4" w:themeColor="accent1"/>
+          <w:sz w:val="20"/>
+          <w:szCs w:val="20"/>
+        </w:rPr>
+        <w:t xml:space="preserve">We’ll want to mention all the NAs we removed due to missing IBU data– down to 1405 beers after starting with 2410. </w:t>
+      </w:r>
+    </w:p>
+    <w:p>
+      <w:pPr>
+        <w:pStyle w:val="ListParagraph"/>
+        <w:numPr>
+          <w:ilvl w:val="2"/>
+          <w:numId w:val="1"/>
+        </w:numPr>
+        <w:rPr>
+          <w:color w:val="4472C4" w:themeColor="accent1"/>
+          <w:sz w:val="20"/>
+          <w:szCs w:val="20"/>
+        </w:rPr>
+      </w:pPr>
+      <w:r>
+        <w:rPr>
+          <w:color w:val="4472C4" w:themeColor="accent1"/>
+          <w:sz w:val="20"/>
+          <w:szCs w:val="20"/>
+        </w:rPr>
+        <w:lastRenderedPageBreak/>
+        <w:t xml:space="preserve">Especially </w:t>
+      </w:r>
+      <w:r>
+        <w:rPr>
+          <w:color w:val="4472C4" w:themeColor="accent1"/>
+          <w:sz w:val="20"/>
+          <w:szCs w:val="20"/>
+        </w:rPr>
+        <w:t>mention that we changed South Dakota’s IBU to 0 from NA in order to not remove all beer data for that state.</w:t>
+      </w:r>
       <w:bookmarkStart w:id="0" w:name="_GoBack"/>
       <w:bookmarkEnd w:id="0"/>
-      <w:r>
-        <w:rPr>
-          <w:sz w:val="20"/>
-          <w:szCs w:val="20"/>
-          <w:highlight w:val="cyan"/>
-        </w:rPr>
-        <w:t>Tidy/Clean Merged File</w:t>
-      </w:r>
-    </w:p>
-    <w:p>
-      <w:pPr>
-        <w:pStyle w:val="ListParagraph"/>
-        <w:numPr>
-          <w:ilvl w:val="1"/>
-          <w:numId w:val="1"/>
-        </w:numPr>
-        <w:rPr>
-          <w:sz w:val="20"/>
-          <w:szCs w:val="20"/>
-        </w:rPr>
-      </w:pPr>
-      <w:r>
-        <w:rPr>
-          <w:sz w:val="20"/>
-          <w:szCs w:val="20"/>
-          <w:highlight w:val="yellow"/>
-        </w:rPr>
-        <w:t>Analysis R files</w:t>
-      </w:r>
-    </w:p>
-    <w:p>
-      <w:pPr>
-        <w:pStyle w:val="ListParagraph"/>
-        <w:numPr>
-          <w:ilvl w:val="2"/>
-          <w:numId w:val="1"/>
-        </w:numPr>
-        <w:rPr>
-          <w:sz w:val="20"/>
-          <w:szCs w:val="20"/>
-          <w:highlight w:val="green"/>
-        </w:rPr>
-      </w:pPr>
-      <w:r>
-        <w:rPr>
-          <w:sz w:val="20"/>
-          <w:szCs w:val="20"/>
-          <w:highlight w:val="green"/>
-        </w:rPr>
-        <w:t xml:space="preserve">Created </w:t>
-      </w:r>
-      <w:proofErr w:type="spellStart"/>
-      <w:proofErr w:type="gramStart"/>
-      <w:r>
-        <w:rPr>
-          <w:sz w:val="20"/>
-          <w:szCs w:val="20"/>
-          <w:highlight w:val="green"/>
-        </w:rPr>
-        <w:t>analysis.r</w:t>
-      </w:r>
-      <w:proofErr w:type="spellEnd"/>
-      <w:proofErr w:type="gramEnd"/>
-      <w:r>
-        <w:rPr>
-          <w:sz w:val="20"/>
-          <w:szCs w:val="20"/>
-          <w:highlight w:val="green"/>
-        </w:rPr>
-        <w:t xml:space="preserve"> – 90% of which is code Jeff</w:t>
-      </w:r>
-      <w:r>
-        <w:rPr>
-          <w:sz w:val="20"/>
-          <w:szCs w:val="20"/>
-          <w:highlight w:val="green"/>
-        </w:rPr>
-        <w:t xml:space="preserve"> </w:t>
-      </w:r>
-      <w:r>
-        <w:rPr>
-          <w:sz w:val="20"/>
-          <w:szCs w:val="20"/>
-          <w:highlight w:val="green"/>
-        </w:rPr>
-        <w:t>wrote. (It may be complete now, if you like the idea of separating out the plotting into a separate r script.)</w:t>
-      </w:r>
-    </w:p>
-    <w:p>
-      <w:pPr>
-        <w:pStyle w:val="ListParagraph"/>
-        <w:numPr>
-          <w:ilvl w:val="2"/>
-          <w:numId w:val="1"/>
-        </w:numPr>
-        <w:rPr>
-          <w:color w:val="FF0000"/>
-          <w:sz w:val="20"/>
-          <w:szCs w:val="20"/>
-          <w:highlight w:val="yellow"/>
-        </w:rPr>
-      </w:pPr>
-      <w:r>
-        <w:rPr>
-          <w:color w:val="FF0000"/>
-          <w:sz w:val="20"/>
-          <w:szCs w:val="20"/>
-          <w:highlight w:val="yellow"/>
-        </w:rPr>
-        <w:t>I started a separate R file, just to keep things modular, which is for plotting. I don’t see how a bar chart is useful (but let’s discuss and ask Dr. T</w:t>
-      </w:r>
-      <w:r>
-        <w:rPr>
-          <w:color w:val="FF0000"/>
-          <w:sz w:val="20"/>
-          <w:szCs w:val="20"/>
-          <w:highlight w:val="yellow"/>
-        </w:rPr>
-        <w:t xml:space="preserve"> for clarification.) Trying</w:t>
-      </w:r>
-      <w:r>
-        <w:rPr>
-          <w:color w:val="FF0000"/>
-          <w:sz w:val="20"/>
-          <w:szCs w:val="20"/>
-          <w:highlight w:val="yellow"/>
-        </w:rPr>
-        <w:t xml:space="preserve"> various other types of </w:t>
-      </w:r>
-      <w:r>
-        <w:rPr>
-          <w:color w:val="FF0000"/>
-          <w:sz w:val="20"/>
-          <w:szCs w:val="20"/>
-          <w:highlight w:val="yellow"/>
-        </w:rPr>
-        <w:t>(</w:t>
-      </w:r>
-      <w:r>
-        <w:rPr>
-          <w:color w:val="FF0000"/>
-          <w:sz w:val="20"/>
-          <w:szCs w:val="20"/>
-          <w:highlight w:val="yellow"/>
-        </w:rPr>
-        <w:t>ggplot2</w:t>
-      </w:r>
-      <w:proofErr w:type="gramStart"/>
-      <w:r>
-        <w:rPr>
-          <w:color w:val="FF0000"/>
-          <w:sz w:val="20"/>
-          <w:szCs w:val="20"/>
-          <w:highlight w:val="yellow"/>
-        </w:rPr>
-        <w:t>)</w:t>
-      </w:r>
-      <w:r>
-        <w:rPr>
-          <w:color w:val="FF0000"/>
-          <w:sz w:val="20"/>
-          <w:szCs w:val="20"/>
-          <w:highlight w:val="yellow"/>
-        </w:rPr>
-        <w:t xml:space="preserve">  </w:t>
-      </w:r>
-      <w:r>
-        <w:rPr>
-          <w:color w:val="FF0000"/>
-          <w:sz w:val="20"/>
-          <w:szCs w:val="20"/>
-          <w:highlight w:val="yellow"/>
-        </w:rPr>
-        <w:t>plots</w:t>
-      </w:r>
-      <w:proofErr w:type="gramEnd"/>
-      <w:r>
-        <w:rPr>
-          <w:color w:val="FF0000"/>
-          <w:sz w:val="20"/>
-          <w:szCs w:val="20"/>
-          <w:highlight w:val="yellow"/>
-        </w:rPr>
-        <w:t>/g</w:t>
-      </w:r>
-      <w:r>
-        <w:rPr>
-          <w:color w:val="FF0000"/>
-          <w:sz w:val="20"/>
-          <w:szCs w:val="20"/>
-          <w:highlight w:val="yellow"/>
-        </w:rPr>
-        <w:t xml:space="preserve">raphics. </w:t>
-      </w:r>
-    </w:p>
-    <w:p>
-      <w:pPr>
-        <w:pStyle w:val="Heading2"/>
-        <w:rPr>
-          <w:sz w:val="20"/>
-          <w:szCs w:val="20"/>
-        </w:rPr>
-      </w:pPr>
-      <w:r>
-        <w:rPr>
-          <w:sz w:val="20"/>
-          <w:szCs w:val="20"/>
-        </w:rPr>
-        <w:t>Presenting</w:t>
-      </w:r>
-    </w:p>
-    <w:p>
-      <w:pPr>
-        <w:pStyle w:val="ListParagraph"/>
-        <w:numPr>
-          <w:ilvl w:val="0"/>
-          <w:numId w:val="1"/>
-        </w:numPr>
-        <w:rPr>
-          <w:sz w:val="20"/>
-          <w:szCs w:val="20"/>
-        </w:rPr>
-      </w:pPr>
-      <w:r>
-        <w:rPr>
-          <w:sz w:val="20"/>
-          <w:szCs w:val="20"/>
-        </w:rPr>
-        <w:t>Create Folder “</w:t>
-      </w:r>
-      <w:r>
-        <w:rPr>
-          <w:b/>
-          <w:sz w:val="20"/>
-          <w:szCs w:val="20"/>
-        </w:rPr>
-        <w:t>Presentation</w:t>
-      </w:r>
-      <w:r>
-        <w:rPr>
-          <w:sz w:val="20"/>
-          <w:szCs w:val="20"/>
-        </w:rPr>
-        <w:t>”</w:t>
-      </w:r>
-    </w:p>
-    <w:p>
-      <w:pPr>
-        <w:pStyle w:val="ListParagraph"/>
-        <w:numPr>
-          <w:ilvl w:val="1"/>
-          <w:numId w:val="1"/>
-        </w:numPr>
-        <w:rPr>
-          <w:sz w:val="20"/>
-          <w:szCs w:val="20"/>
-        </w:rPr>
-      </w:pPr>
-      <w:r>
-        <w:rPr>
-          <w:sz w:val="20"/>
-          <w:szCs w:val="20"/>
-        </w:rPr>
-        <w:t>R</w:t>
-      </w:r>
-      <w:r>
-        <w:rPr>
-          <w:sz w:val="20"/>
-          <w:szCs w:val="20"/>
-        </w:rPr>
-        <w:t>m</w:t>
-      </w:r>
-      <w:r>
-        <w:rPr>
-          <w:sz w:val="20"/>
-          <w:szCs w:val="20"/>
-        </w:rPr>
-        <w:t>arkdown</w:t>
-      </w:r>
-      <w:r>
-        <w:rPr>
-          <w:sz w:val="20"/>
-          <w:szCs w:val="20"/>
-        </w:rPr>
-        <w:t>1 – html output (I think html is mandatory, since it is the out-type we’ve been required to produce so far.</w:t>
-      </w:r>
     </w:p>
     <w:p>
       <w:pPr>
@@ -1274,7 +1368,7 @@
 </file>
 
 <file path=word/numbering.xml><?xml version="1.0" encoding="utf-8"?>
-<w:numbering xmlns:wpc="http://schemas.microsoft.com/office/word/2010/wordprocessingCanvas" xmlns:cx="http://schemas.microsoft.com/office/drawing/2014/chartex" xmlns:cx1="http://schemas.microsoft.com/office/drawing/2015/9/8/chartex" xmlns:cx2="http://schemas.microsoft.com/office/drawing/2015/10/21/chartex" xmlns:cx3="http://schemas.microsoft.com/office/drawing/2016/5/9/chartex" xmlns:cx4="http://schemas.microsoft.com/office/drawing/2016/5/10/chartex" xmlns:cx5="http://schemas.microsoft.com/office/drawing/2016/5/11/chartex" xmlns:cx6="http://schemas.microsoft.com/office/drawing/2016/5/12/chartex" xmlns:cx7="http://schemas.microsoft.com/office/drawing/2016/5/13/chartex" xmlns:cx8="http://schemas.microsoft.com/office/drawing/2016/5/14/chartex" xmlns:mc="http://schemas.openxmlformats.org/markup-compatibility/2006" xmlns:aink="http://schemas.microsoft.com/office/drawing/2016/ink" xmlns:am3d="http://schemas.microsoft.com/office/drawing/2017/model3d" xmlns:o="urn:schemas-microsoft-com:office:office" xmlns:r="http://schemas.openxmlformats.org/officeDocument/2006/relationships" xmlns:m="http://schemas.openxmlformats.org/officeDocument/2006/math" xmlns:v="urn:schemas-microsoft-com:vml" xmlns:wp14="http://schemas.microsoft.com/office/word/2010/wordprocessingDrawing" xmlns:wp="http://schemas.openxmlformats.org/drawingml/2006/wordprocessingDrawing" xmlns:w10="urn:schemas-microsoft-com:office:word" xmlns:w="http://schemas.openxmlformats.org/wordprocessingml/2006/main" xmlns:w14="http://schemas.microsoft.com/office/word/2010/wordml" xmlns:w15="http://schemas.microsoft.com/office/word/2012/wordml" xmlns:w16cid="http://schemas.microsoft.com/office/word/2016/wordml/cid" xmlns:w16se="http://schemas.microsoft.com/office/word/2015/wordml/symex" xmlns:wpg="http://schemas.microsoft.com/office/word/2010/wordprocessingGroup" xmlns:wpi="http://schemas.microsoft.com/office/word/2010/wordprocessingInk" xmlns:wne="http://schemas.microsoft.com/office/word/2006/wordml" xmlns:wps="http://schemas.microsoft.com/office/word/2010/wordprocessingShape" mc:Ignorable="w14 w15 w16se w16cid wp14">
+<w:numbering xmlns:wpc="http://schemas.microsoft.com/office/word/2010/wordprocessingCanvas" xmlns:cx="http://schemas.microsoft.com/office/drawing/2014/chartex" xmlns:cx1="http://schemas.microsoft.com/office/drawing/2015/9/8/chartex" xmlns:mc="http://schemas.openxmlformats.org/markup-compatibility/2006" xmlns:o="urn:schemas-microsoft-com:office:office" xmlns:r="http://schemas.openxmlformats.org/officeDocument/2006/relationships" xmlns:m="http://schemas.openxmlformats.org/officeDocument/2006/math" xmlns:v="urn:schemas-microsoft-com:vml" xmlns:wp14="http://schemas.microsoft.com/office/word/2010/wordprocessingDrawing" xmlns:wp="http://schemas.openxmlformats.org/drawingml/2006/wordprocessingDrawing" xmlns:w10="urn:schemas-microsoft-com:office:word" xmlns:w="http://schemas.openxmlformats.org/wordprocessingml/2006/main" xmlns:w14="http://schemas.microsoft.com/office/word/2010/wordml" xmlns:w15="http://schemas.microsoft.com/office/word/2012/wordml" xmlns:w16se="http://schemas.microsoft.com/office/word/2015/wordml/symex" xmlns:wpg="http://schemas.microsoft.com/office/word/2010/wordprocessingGroup" xmlns:wpi="http://schemas.microsoft.com/office/word/2010/wordprocessingInk" xmlns:wne="http://schemas.microsoft.com/office/word/2006/wordml" xmlns:wps="http://schemas.microsoft.com/office/word/2010/wordprocessingShape" mc:Ignorable="w14 w15 w16se wp14">
   <w:abstractNum w:abstractNumId="0" w15:restartNumberingAfterBreak="0">
     <w:nsid w:val="4AA84C45"/>
     <w:multiLevelType w:val="hybridMultilevel"/>
@@ -1371,7 +1465,7 @@
 </file>
 
 <file path=word/styles.xml><?xml version="1.0" encoding="utf-8"?>
-<w:styles xmlns:mc="http://schemas.openxmlformats.org/markup-compatibility/2006" xmlns:r="http://schemas.openxmlformats.org/officeDocument/2006/relationships" xmlns:w="http://schemas.openxmlformats.org/wordprocessingml/2006/main" xmlns:w14="http://schemas.microsoft.com/office/word/2010/wordml" xmlns:w15="http://schemas.microsoft.com/office/word/2012/wordml" xmlns:w16cid="http://schemas.microsoft.com/office/word/2016/wordml/cid" xmlns:w16se="http://schemas.microsoft.com/office/word/2015/wordml/symex" mc:Ignorable="w14 w15 w16se w16cid">
+<w:styles xmlns:mc="http://schemas.openxmlformats.org/markup-compatibility/2006" xmlns:r="http://schemas.openxmlformats.org/officeDocument/2006/relationships" xmlns:w="http://schemas.openxmlformats.org/wordprocessingml/2006/main" xmlns:w14="http://schemas.microsoft.com/office/word/2010/wordml" xmlns:w15="http://schemas.microsoft.com/office/word/2012/wordml" xmlns:w16se="http://schemas.microsoft.com/office/word/2015/wordml/symex" mc:Ignorable="w14 w15 w16se">
   <w:docDefaults>
     <w:rPrDefault>
       <w:rPr>
@@ -1387,7 +1481,7 @@
       </w:pPr>
     </w:pPrDefault>
   </w:docDefaults>
-  <w:latentStyles w:defLockedState="0" w:defUIPriority="99" w:defSemiHidden="0" w:defUnhideWhenUsed="0" w:defQFormat="0" w:count="375">
+  <w:latentStyles w:defLockedState="0" w:defUIPriority="99" w:defSemiHidden="0" w:defUnhideWhenUsed="0" w:defQFormat="0" w:count="371">
     <w:lsdException w:name="Normal" w:uiPriority="0" w:qFormat="1"/>
     <w:lsdException w:name="heading 1" w:uiPriority="9" w:qFormat="1"/>
     <w:lsdException w:name="heading 2" w:semiHidden="1" w:uiPriority="9" w:unhideWhenUsed="1" w:qFormat="1"/>
@@ -1759,10 +1853,6 @@
     <w:lsdException w:name="List Table 5 Dark Accent 6" w:uiPriority="50"/>
     <w:lsdException w:name="List Table 6 Colorful Accent 6" w:uiPriority="51"/>
     <w:lsdException w:name="List Table 7 Colorful Accent 6" w:uiPriority="52"/>
-    <w:lsdException w:name="Mention" w:semiHidden="1" w:unhideWhenUsed="1"/>
-    <w:lsdException w:name="Smart Hyperlink" w:semiHidden="1" w:unhideWhenUsed="1"/>
-    <w:lsdException w:name="Hashtag" w:semiHidden="1" w:unhideWhenUsed="1"/>
-    <w:lsdException w:name="Unresolved Mention" w:semiHidden="1" w:unhideWhenUsed="1"/>
   </w:latentStyles>
   <w:style w:type="paragraph" w:default="1" w:styleId="Normal">
     <w:name w:val="Normal"/>

</xml_diff>

<commit_message>
Update Progress in Case Study 1.docx Deleted (duplicated) merged file in the main folder.
</commit_message>
<xml_diff>
--- a/Case Study 1.docx
+++ b/Case Study 1.docx
@@ -1,6 +1,6 @@
 
 <file path=word/document.xml><?xml version="1.0" encoding="utf-8"?>
-<w:document xmlns:wpc="http://schemas.microsoft.com/office/word/2010/wordprocessingCanvas" xmlns:cx="http://schemas.microsoft.com/office/drawing/2014/chartex" xmlns:cx1="http://schemas.microsoft.com/office/drawing/2015/9/8/chartex" xmlns:mc="http://schemas.openxmlformats.org/markup-compatibility/2006" xmlns:o="urn:schemas-microsoft-com:office:office" xmlns:r="http://schemas.openxmlformats.org/officeDocument/2006/relationships" xmlns:m="http://schemas.openxmlformats.org/officeDocument/2006/math" xmlns:v="urn:schemas-microsoft-com:vml" xmlns:wp14="http://schemas.microsoft.com/office/word/2010/wordprocessingDrawing" xmlns:wp="http://schemas.openxmlformats.org/drawingml/2006/wordprocessingDrawing" xmlns:w10="urn:schemas-microsoft-com:office:word" xmlns:w="http://schemas.openxmlformats.org/wordprocessingml/2006/main" xmlns:w14="http://schemas.microsoft.com/office/word/2010/wordml" xmlns:w15="http://schemas.microsoft.com/office/word/2012/wordml" xmlns:w16se="http://schemas.microsoft.com/office/word/2015/wordml/symex" xmlns:wpg="http://schemas.microsoft.com/office/word/2010/wordprocessingGroup" xmlns:wpi="http://schemas.microsoft.com/office/word/2010/wordprocessingInk" xmlns:wne="http://schemas.microsoft.com/office/word/2006/wordml" xmlns:wps="http://schemas.microsoft.com/office/word/2010/wordprocessingShape" mc:Ignorable="w14 w15 w16se wp14">
+<w:document xmlns:wpc="http://schemas.microsoft.com/office/word/2010/wordprocessingCanvas" xmlns:cx="http://schemas.microsoft.com/office/drawing/2014/chartex" xmlns:cx1="http://schemas.microsoft.com/office/drawing/2015/9/8/chartex" xmlns:cx2="http://schemas.microsoft.com/office/drawing/2015/10/21/chartex" xmlns:cx3="http://schemas.microsoft.com/office/drawing/2016/5/9/chartex" xmlns:cx4="http://schemas.microsoft.com/office/drawing/2016/5/10/chartex" xmlns:cx5="http://schemas.microsoft.com/office/drawing/2016/5/11/chartex" xmlns:cx6="http://schemas.microsoft.com/office/drawing/2016/5/12/chartex" xmlns:cx7="http://schemas.microsoft.com/office/drawing/2016/5/13/chartex" xmlns:cx8="http://schemas.microsoft.com/office/drawing/2016/5/14/chartex" xmlns:mc="http://schemas.openxmlformats.org/markup-compatibility/2006" xmlns:aink="http://schemas.microsoft.com/office/drawing/2016/ink" xmlns:am3d="http://schemas.microsoft.com/office/drawing/2017/model3d" xmlns:o="urn:schemas-microsoft-com:office:office" xmlns:r="http://schemas.openxmlformats.org/officeDocument/2006/relationships" xmlns:m="http://schemas.openxmlformats.org/officeDocument/2006/math" xmlns:v="urn:schemas-microsoft-com:vml" xmlns:wp14="http://schemas.microsoft.com/office/word/2010/wordprocessingDrawing" xmlns:wp="http://schemas.openxmlformats.org/drawingml/2006/wordprocessingDrawing" xmlns:w10="urn:schemas-microsoft-com:office:word" xmlns:w="http://schemas.openxmlformats.org/wordprocessingml/2006/main" xmlns:w14="http://schemas.microsoft.com/office/word/2010/wordml" xmlns:w15="http://schemas.microsoft.com/office/word/2012/wordml" xmlns:w16cid="http://schemas.microsoft.com/office/word/2016/wordml/cid" xmlns:w16se="http://schemas.microsoft.com/office/word/2015/wordml/symex" xmlns:wpg="http://schemas.microsoft.com/office/word/2010/wordprocessingGroup" xmlns:wpi="http://schemas.microsoft.com/office/word/2010/wordprocessingInk" xmlns:wne="http://schemas.microsoft.com/office/word/2006/wordml" xmlns:wps="http://schemas.microsoft.com/office/word/2010/wordprocessingShape" mc:Ignorable="w14 w15 w16se w16cid wp14">
   <w:body>
     <w:p>
       <w:pPr>
@@ -449,6 +449,8 @@
         </w:rPr>
         <w:t>.</w:t>
       </w:r>
+      <w:bookmarkStart w:id="0" w:name="_GoBack"/>
+      <w:bookmarkEnd w:id="0"/>
     </w:p>
     <w:p>
       <w:pPr>
@@ -491,18 +493,71 @@
         <w:rPr>
           <w:sz w:val="20"/>
           <w:szCs w:val="20"/>
-        </w:rPr>
-      </w:pPr>
-      <w:r>
-        <w:rPr>
-          <w:sz w:val="20"/>
-          <w:szCs w:val="20"/>
+          <w:highlight w:val="cyan"/>
+        </w:rPr>
+      </w:pPr>
+      <w:r>
+        <w:rPr>
+          <w:sz w:val="20"/>
+          <w:szCs w:val="20"/>
+          <w:highlight w:val="cyan"/>
         </w:rPr>
         <w:t>Codebook</w:t>
       </w:r>
     </w:p>
     <w:p>
       <w:pPr>
+        <w:pStyle w:val="Heading2"/>
+        <w:rPr>
+          <w:sz w:val="20"/>
+          <w:szCs w:val="20"/>
+        </w:rPr>
+      </w:pPr>
+      <w:r>
+        <w:rPr>
+          <w:sz w:val="20"/>
+          <w:szCs w:val="20"/>
+        </w:rPr>
+        <w:t>Analysis and Results</w:t>
+      </w:r>
+    </w:p>
+    <w:p>
+      <w:pPr>
+        <w:pStyle w:val="ListParagraph"/>
+        <w:numPr>
+          <w:ilvl w:val="0"/>
+          <w:numId w:val="1"/>
+        </w:numPr>
+        <w:rPr>
+          <w:sz w:val="20"/>
+          <w:szCs w:val="20"/>
+        </w:rPr>
+      </w:pPr>
+      <w:r>
+        <w:rPr>
+          <w:sz w:val="20"/>
+          <w:szCs w:val="20"/>
+        </w:rPr>
+        <w:t>Create Folder “</w:t>
+      </w:r>
+      <w:r>
+        <w:rPr>
+          <w:b/>
+          <w:sz w:val="20"/>
+          <w:szCs w:val="20"/>
+        </w:rPr>
+        <w:t>Analysis</w:t>
+      </w:r>
+      <w:r>
+        <w:rPr>
+          <w:sz w:val="20"/>
+          <w:szCs w:val="20"/>
+        </w:rPr>
+        <w:t>”</w:t>
+      </w:r>
+    </w:p>
+    <w:p>
+      <w:pPr>
         <w:pStyle w:val="ListParagraph"/>
         <w:numPr>
           <w:ilvl w:val="1"/>
@@ -513,70 +568,21 @@
           <w:szCs w:val="20"/>
         </w:rPr>
       </w:pPr>
-      <w:r>
-        <w:rPr>
-          <w:sz w:val="20"/>
-          <w:szCs w:val="20"/>
-        </w:rPr>
-        <w:t>TODO: Final report Doc, html, whatever we decide.</w:t>
-      </w:r>
-      <w:r>
-        <w:rPr>
-          <w:sz w:val="20"/>
-          <w:szCs w:val="20"/>
-        </w:rPr>
-        <w:t xml:space="preserve"> (Maybe put this in Presentation folder?)</w:t>
-      </w:r>
-    </w:p>
-    <w:p>
-      <w:pPr>
-        <w:pStyle w:val="Heading2"/>
-        <w:rPr>
-          <w:sz w:val="20"/>
-          <w:szCs w:val="20"/>
-        </w:rPr>
-      </w:pPr>
-      <w:r>
-        <w:rPr>
-          <w:sz w:val="20"/>
-          <w:szCs w:val="20"/>
-        </w:rPr>
-        <w:t>Analysis and Results</w:t>
-      </w:r>
-    </w:p>
-    <w:p>
-      <w:pPr>
-        <w:pStyle w:val="ListParagraph"/>
-        <w:numPr>
-          <w:ilvl w:val="0"/>
-          <w:numId w:val="1"/>
-        </w:numPr>
-        <w:rPr>
-          <w:sz w:val="20"/>
-          <w:szCs w:val="20"/>
-        </w:rPr>
-      </w:pPr>
-      <w:r>
-        <w:rPr>
-          <w:sz w:val="20"/>
-          <w:szCs w:val="20"/>
-        </w:rPr>
-        <w:t>Create Folder “</w:t>
-      </w:r>
-      <w:r>
-        <w:rPr>
-          <w:b/>
-          <w:sz w:val="20"/>
-          <w:szCs w:val="20"/>
-        </w:rPr>
-        <w:t>Analysis</w:t>
-      </w:r>
-      <w:r>
-        <w:rPr>
-          <w:sz w:val="20"/>
-          <w:szCs w:val="20"/>
-        </w:rPr>
-        <w:t>”</w:t>
+      <w:proofErr w:type="spellStart"/>
+      <w:r>
+        <w:rPr>
+          <w:sz w:val="20"/>
+          <w:szCs w:val="20"/>
+        </w:rPr>
+        <w:t>Makefile</w:t>
+      </w:r>
+      <w:proofErr w:type="spellEnd"/>
+      <w:r>
+        <w:rPr>
+          <w:sz w:val="20"/>
+          <w:szCs w:val="20"/>
+        </w:rPr>
+        <w:t>?</w:t>
       </w:r>
     </w:p>
     <w:p>
@@ -587,25 +593,58 @@
           <w:numId w:val="1"/>
         </w:numPr>
         <w:rPr>
-          <w:sz w:val="20"/>
-          <w:szCs w:val="20"/>
-        </w:rPr>
-      </w:pPr>
-      <w:proofErr w:type="spellStart"/>
-      <w:r>
-        <w:rPr>
-          <w:sz w:val="20"/>
-          <w:szCs w:val="20"/>
-        </w:rPr>
-        <w:t>Makefile</w:t>
-      </w:r>
-      <w:proofErr w:type="spellEnd"/>
-      <w:r>
-        <w:rPr>
-          <w:sz w:val="20"/>
-          <w:szCs w:val="20"/>
-        </w:rPr>
-        <w:t>?</w:t>
+          <w:i/>
+          <w:sz w:val="20"/>
+          <w:szCs w:val="20"/>
+        </w:rPr>
+      </w:pPr>
+      <w:r>
+        <w:rPr>
+          <w:i/>
+          <w:sz w:val="20"/>
+          <w:szCs w:val="20"/>
+        </w:rPr>
+        <w:t>Readme</w:t>
+      </w:r>
+    </w:p>
+    <w:p>
+      <w:pPr>
+        <w:pStyle w:val="ListParagraph"/>
+        <w:numPr>
+          <w:ilvl w:val="2"/>
+          <w:numId w:val="1"/>
+        </w:numPr>
+        <w:rPr>
+          <w:sz w:val="20"/>
+          <w:szCs w:val="20"/>
+        </w:rPr>
+      </w:pPr>
+      <w:r>
+        <w:rPr>
+          <w:sz w:val="20"/>
+          <w:szCs w:val="20"/>
+        </w:rPr>
+        <w:t xml:space="preserve"> What’s in the folder</w:t>
+      </w:r>
+    </w:p>
+    <w:p>
+      <w:pPr>
+        <w:pStyle w:val="ListParagraph"/>
+        <w:numPr>
+          <w:ilvl w:val="2"/>
+          <w:numId w:val="1"/>
+        </w:numPr>
+        <w:rPr>
+          <w:sz w:val="20"/>
+          <w:szCs w:val="20"/>
+        </w:rPr>
+      </w:pPr>
+      <w:r>
+        <w:rPr>
+          <w:sz w:val="20"/>
+          <w:szCs w:val="20"/>
+        </w:rPr>
+        <w:t>(any hypotheses formed from initial analysis)</w:t>
       </w:r>
     </w:p>
     <w:p>
@@ -616,17 +655,171 @@
           <w:numId w:val="1"/>
         </w:numPr>
         <w:rPr>
+          <w:sz w:val="20"/>
+          <w:szCs w:val="20"/>
+          <w:highlight w:val="cyan"/>
+        </w:rPr>
+      </w:pPr>
+      <w:r>
+        <w:rPr>
+          <w:sz w:val="20"/>
+          <w:szCs w:val="20"/>
+          <w:highlight w:val="cyan"/>
+        </w:rPr>
+        <w:t>Create Folder “Raw” to put untouched raw data files</w:t>
+      </w:r>
+    </w:p>
+    <w:p>
+      <w:pPr>
+        <w:pStyle w:val="ListParagraph"/>
+        <w:numPr>
+          <w:ilvl w:val="2"/>
+          <w:numId w:val="1"/>
+        </w:numPr>
+        <w:rPr>
+          <w:sz w:val="20"/>
+          <w:szCs w:val="20"/>
+        </w:rPr>
+      </w:pPr>
+      <w:r>
+        <w:rPr>
           <w:i/>
           <w:sz w:val="20"/>
           <w:szCs w:val="20"/>
         </w:rPr>
-      </w:pPr>
-      <w:r>
+        <w:t>Readme</w:t>
+      </w:r>
+      <w:r>
+        <w:rPr>
+          <w:sz w:val="20"/>
+          <w:szCs w:val="20"/>
+        </w:rPr>
+        <w:t xml:space="preserve"> </w:t>
+      </w:r>
+    </w:p>
+    <w:p>
+      <w:pPr>
+        <w:pStyle w:val="ListParagraph"/>
+        <w:numPr>
+          <w:ilvl w:val="3"/>
+          <w:numId w:val="1"/>
+        </w:numPr>
+        <w:rPr>
+          <w:sz w:val="20"/>
+          <w:szCs w:val="20"/>
+        </w:rPr>
+      </w:pPr>
+      <w:r>
+        <w:rPr>
+          <w:sz w:val="20"/>
+          <w:szCs w:val="20"/>
+        </w:rPr>
+        <w:t xml:space="preserve">where we got it, </w:t>
+      </w:r>
+    </w:p>
+    <w:p>
+      <w:pPr>
+        <w:pStyle w:val="ListParagraph"/>
+        <w:numPr>
+          <w:ilvl w:val="3"/>
+          <w:numId w:val="1"/>
+        </w:numPr>
+        <w:rPr>
+          <w:sz w:val="20"/>
+          <w:szCs w:val="20"/>
+        </w:rPr>
+      </w:pPr>
+      <w:r>
+        <w:rPr>
+          <w:sz w:val="20"/>
+          <w:szCs w:val="20"/>
+        </w:rPr>
+        <w:t xml:space="preserve">where it came from, </w:t>
+      </w:r>
+    </w:p>
+    <w:p>
+      <w:pPr>
+        <w:pStyle w:val="ListParagraph"/>
+        <w:numPr>
+          <w:ilvl w:val="3"/>
+          <w:numId w:val="1"/>
+        </w:numPr>
+        <w:rPr>
+          <w:sz w:val="20"/>
+          <w:szCs w:val="20"/>
+        </w:rPr>
+      </w:pPr>
+      <w:r>
+        <w:rPr>
+          <w:sz w:val="20"/>
+          <w:szCs w:val="20"/>
+        </w:rPr>
+        <w:t>how it’s structured</w:t>
+      </w:r>
+    </w:p>
+    <w:p>
+      <w:pPr>
+        <w:pStyle w:val="ListParagraph"/>
+        <w:numPr>
+          <w:ilvl w:val="2"/>
+          <w:numId w:val="1"/>
+        </w:numPr>
+        <w:rPr>
+          <w:sz w:val="20"/>
+          <w:szCs w:val="20"/>
+          <w:highlight w:val="cyan"/>
+        </w:rPr>
+      </w:pPr>
+      <w:r>
+        <w:rPr>
+          <w:sz w:val="20"/>
+          <w:szCs w:val="20"/>
+          <w:highlight w:val="cyan"/>
+        </w:rPr>
+        <w:t>Upload the raw data files</w:t>
+      </w:r>
+    </w:p>
+    <w:p>
+      <w:pPr>
+        <w:pStyle w:val="ListParagraph"/>
+        <w:numPr>
+          <w:ilvl w:val="1"/>
+          <w:numId w:val="1"/>
+        </w:numPr>
+        <w:rPr>
+          <w:sz w:val="20"/>
+          <w:szCs w:val="20"/>
+          <w:highlight w:val="cyan"/>
+        </w:rPr>
+      </w:pPr>
+      <w:r>
+        <w:rPr>
+          <w:sz w:val="20"/>
+          <w:szCs w:val="20"/>
+          <w:highlight w:val="cyan"/>
+        </w:rPr>
+        <w:t>Create Folder “Data”</w:t>
+      </w:r>
+    </w:p>
+    <w:p>
+      <w:pPr>
+        <w:pStyle w:val="ListParagraph"/>
+        <w:numPr>
+          <w:ilvl w:val="2"/>
+          <w:numId w:val="1"/>
+        </w:numPr>
         <w:rPr>
           <w:i/>
           <w:sz w:val="20"/>
           <w:szCs w:val="20"/>
         </w:rPr>
+      </w:pPr>
+      <w:r>
+        <w:rPr>
+          <w:i/>
+          <w:sz w:val="20"/>
+          <w:szCs w:val="20"/>
+        </w:rPr>
         <w:t>Readme</w:t>
       </w:r>
     </w:p>
@@ -634,158 +827,31 @@
       <w:pPr>
         <w:pStyle w:val="ListParagraph"/>
         <w:numPr>
+          <w:ilvl w:val="3"/>
+          <w:numId w:val="1"/>
+        </w:numPr>
+        <w:rPr>
+          <w:sz w:val="20"/>
+          <w:szCs w:val="20"/>
+        </w:rPr>
+      </w:pPr>
+      <w:r>
+        <w:rPr>
+          <w:sz w:val="20"/>
+          <w:szCs w:val="20"/>
+        </w:rPr>
+        <w:t>What is in the folder</w:t>
+      </w:r>
+    </w:p>
+    <w:p>
+      <w:pPr>
+        <w:pStyle w:val="ListParagraph"/>
+        <w:numPr>
           <w:ilvl w:val="2"/>
           <w:numId w:val="1"/>
         </w:numPr>
         <w:rPr>
-          <w:sz w:val="20"/>
-          <w:szCs w:val="20"/>
-        </w:rPr>
-      </w:pPr>
-      <w:r>
-        <w:rPr>
-          <w:sz w:val="20"/>
-          <w:szCs w:val="20"/>
-        </w:rPr>
-        <w:t xml:space="preserve"> What’s in the folder</w:t>
-      </w:r>
-    </w:p>
-    <w:p>
-      <w:pPr>
-        <w:pStyle w:val="ListParagraph"/>
-        <w:numPr>
-          <w:ilvl w:val="2"/>
-          <w:numId w:val="1"/>
-        </w:numPr>
-        <w:rPr>
-          <w:sz w:val="20"/>
-          <w:szCs w:val="20"/>
-        </w:rPr>
-      </w:pPr>
-      <w:r>
-        <w:rPr>
-          <w:sz w:val="20"/>
-          <w:szCs w:val="20"/>
-        </w:rPr>
-        <w:t>(any hypotheses formed from initial analysis)</w:t>
-      </w:r>
-    </w:p>
-    <w:p>
-      <w:pPr>
-        <w:pStyle w:val="ListParagraph"/>
-        <w:numPr>
-          <w:ilvl w:val="1"/>
-          <w:numId w:val="1"/>
-        </w:numPr>
-        <w:rPr>
-          <w:sz w:val="20"/>
-          <w:szCs w:val="20"/>
-        </w:rPr>
-      </w:pPr>
-      <w:r>
-        <w:rPr>
-          <w:sz w:val="20"/>
-          <w:szCs w:val="20"/>
-        </w:rPr>
-        <w:t>Create Folder “Raw” to put untouched raw data files</w:t>
-      </w:r>
-    </w:p>
-    <w:p>
-      <w:pPr>
-        <w:pStyle w:val="ListParagraph"/>
-        <w:numPr>
-          <w:ilvl w:val="2"/>
-          <w:numId w:val="1"/>
-        </w:numPr>
-        <w:rPr>
-          <w:sz w:val="20"/>
-          <w:szCs w:val="20"/>
-        </w:rPr>
-      </w:pPr>
-      <w:r>
-        <w:rPr>
-          <w:i/>
-          <w:sz w:val="20"/>
-          <w:szCs w:val="20"/>
-        </w:rPr>
-        <w:t>Readme</w:t>
-      </w:r>
-      <w:r>
-        <w:rPr>
-          <w:sz w:val="20"/>
-          <w:szCs w:val="20"/>
-        </w:rPr>
-        <w:t xml:space="preserve"> </w:t>
-      </w:r>
-    </w:p>
-    <w:p>
-      <w:pPr>
-        <w:pStyle w:val="ListParagraph"/>
-        <w:numPr>
-          <w:ilvl w:val="3"/>
-          <w:numId w:val="1"/>
-        </w:numPr>
-        <w:rPr>
-          <w:sz w:val="20"/>
-          <w:szCs w:val="20"/>
-        </w:rPr>
-      </w:pPr>
-      <w:r>
-        <w:rPr>
-          <w:sz w:val="20"/>
-          <w:szCs w:val="20"/>
-        </w:rPr>
-        <w:t xml:space="preserve">where we got it, </w:t>
-      </w:r>
-    </w:p>
-    <w:p>
-      <w:pPr>
-        <w:pStyle w:val="ListParagraph"/>
-        <w:numPr>
-          <w:ilvl w:val="3"/>
-          <w:numId w:val="1"/>
-        </w:numPr>
-        <w:rPr>
-          <w:sz w:val="20"/>
-          <w:szCs w:val="20"/>
-        </w:rPr>
-      </w:pPr>
-      <w:r>
-        <w:rPr>
-          <w:sz w:val="20"/>
-          <w:szCs w:val="20"/>
-        </w:rPr>
-        <w:t xml:space="preserve">where it came from, </w:t>
-      </w:r>
-    </w:p>
-    <w:p>
-      <w:pPr>
-        <w:pStyle w:val="ListParagraph"/>
-        <w:numPr>
-          <w:ilvl w:val="3"/>
-          <w:numId w:val="1"/>
-        </w:numPr>
-        <w:rPr>
-          <w:sz w:val="20"/>
-          <w:szCs w:val="20"/>
-        </w:rPr>
-      </w:pPr>
-      <w:r>
-        <w:rPr>
-          <w:sz w:val="20"/>
-          <w:szCs w:val="20"/>
-        </w:rPr>
-        <w:t>how it’s structured</w:t>
-      </w:r>
-    </w:p>
-    <w:p>
-      <w:pPr>
-        <w:pStyle w:val="ListParagraph"/>
-        <w:numPr>
-          <w:ilvl w:val="2"/>
-          <w:numId w:val="1"/>
-        </w:numPr>
-        <w:rPr>
+          <w:color w:val="FF0000"/>
           <w:sz w:val="20"/>
           <w:szCs w:val="20"/>
           <w:highlight w:val="cyan"/>
@@ -793,101 +859,19 @@
       </w:pPr>
       <w:r>
         <w:rPr>
+          <w:color w:val="FF0000"/>
           <w:sz w:val="20"/>
           <w:szCs w:val="20"/>
           <w:highlight w:val="cyan"/>
         </w:rPr>
-        <w:t>Upload the raw data files</w:t>
-      </w:r>
-    </w:p>
-    <w:p>
-      <w:pPr>
-        <w:pStyle w:val="ListParagraph"/>
-        <w:numPr>
-          <w:ilvl w:val="1"/>
-          <w:numId w:val="1"/>
-        </w:numPr>
-        <w:rPr>
-          <w:sz w:val="20"/>
-          <w:szCs w:val="20"/>
-        </w:rPr>
-      </w:pPr>
-      <w:r>
-        <w:rPr>
-          <w:sz w:val="20"/>
-          <w:szCs w:val="20"/>
-        </w:rPr>
-        <w:t>Create Folder “Data”</w:t>
-      </w:r>
-    </w:p>
-    <w:p>
-      <w:pPr>
-        <w:pStyle w:val="ListParagraph"/>
-        <w:numPr>
-          <w:ilvl w:val="2"/>
-          <w:numId w:val="1"/>
-        </w:numPr>
-        <w:rPr>
-          <w:i/>
-          <w:sz w:val="20"/>
-          <w:szCs w:val="20"/>
-        </w:rPr>
-      </w:pPr>
-      <w:r>
-        <w:rPr>
-          <w:i/>
-          <w:sz w:val="20"/>
-          <w:szCs w:val="20"/>
-        </w:rPr>
-        <w:t>Readme</w:t>
-      </w:r>
-    </w:p>
-    <w:p>
-      <w:pPr>
-        <w:pStyle w:val="ListParagraph"/>
-        <w:numPr>
-          <w:ilvl w:val="3"/>
-          <w:numId w:val="1"/>
-        </w:numPr>
-        <w:rPr>
-          <w:sz w:val="20"/>
-          <w:szCs w:val="20"/>
-        </w:rPr>
-      </w:pPr>
-      <w:r>
-        <w:rPr>
-          <w:sz w:val="20"/>
-          <w:szCs w:val="20"/>
-        </w:rPr>
-        <w:t>What is in the folder</w:t>
-      </w:r>
-    </w:p>
-    <w:p>
-      <w:pPr>
-        <w:pStyle w:val="ListParagraph"/>
-        <w:numPr>
-          <w:ilvl w:val="2"/>
-          <w:numId w:val="1"/>
-        </w:numPr>
+        <w:t xml:space="preserve">Tidy/Clean </w:t>
+      </w:r>
+      <w:r>
         <w:rPr>
           <w:color w:val="FF0000"/>
           <w:sz w:val="20"/>
           <w:szCs w:val="20"/>
-        </w:rPr>
-      </w:pPr>
-      <w:r>
-        <w:rPr>
-          <w:color w:val="FF0000"/>
-          <w:sz w:val="20"/>
-          <w:szCs w:val="20"/>
-        </w:rPr>
-        <w:t xml:space="preserve">Tidy/Clean </w:t>
-      </w:r>
-      <w:r>
-        <w:rPr>
-          <w:color w:val="FF0000"/>
-          <w:sz w:val="20"/>
-          <w:szCs w:val="20"/>
+          <w:highlight w:val="cyan"/>
         </w:rPr>
         <w:t>Data File (from the raw file)</w:t>
       </w:r>
@@ -1190,6 +1174,7 @@
         <w:rPr>
           <w:sz w:val="20"/>
           <w:szCs w:val="20"/>
+          <w:highlight w:val="cyan"/>
         </w:rPr>
         <w:t>Create Folder “</w:t>
       </w:r>
@@ -1198,6 +1183,7 @@
           <w:b/>
           <w:sz w:val="20"/>
           <w:szCs w:val="20"/>
+          <w:highlight w:val="cyan"/>
         </w:rPr>
         <w:t>Presentation</w:t>
       </w:r>
@@ -1205,6 +1191,7 @@
         <w:rPr>
           <w:sz w:val="20"/>
           <w:szCs w:val="20"/>
+          <w:highlight w:val="cyan"/>
         </w:rPr>
         <w:t>”</w:t>
       </w:r>
@@ -1219,12 +1206,14 @@
         <w:rPr>
           <w:sz w:val="20"/>
           <w:szCs w:val="20"/>
-        </w:rPr>
-      </w:pPr>
-      <w:r>
-        <w:rPr>
-          <w:sz w:val="20"/>
-          <w:szCs w:val="20"/>
+          <w:highlight w:val="yellow"/>
+        </w:rPr>
+      </w:pPr>
+      <w:r>
+        <w:rPr>
+          <w:sz w:val="20"/>
+          <w:szCs w:val="20"/>
+          <w:highlight w:val="yellow"/>
         </w:rPr>
         <w:t>R</w:t>
       </w:r>
@@ -1232,6 +1221,7 @@
         <w:rPr>
           <w:sz w:val="20"/>
           <w:szCs w:val="20"/>
+          <w:highlight w:val="yellow"/>
         </w:rPr>
         <w:t>m</w:t>
       </w:r>
@@ -1239,6 +1229,7 @@
         <w:rPr>
           <w:sz w:val="20"/>
           <w:szCs w:val="20"/>
+          <w:highlight w:val="yellow"/>
         </w:rPr>
         <w:t>arkdown</w:t>
       </w:r>
@@ -1246,24 +1237,9 @@
         <w:rPr>
           <w:sz w:val="20"/>
           <w:szCs w:val="20"/>
-        </w:rPr>
-        <w:t xml:space="preserve">1 – html output (I think html is mandatory, since it is </w:t>
-      </w:r>
-      <w:proofErr w:type="gramStart"/>
-      <w:r>
-        <w:rPr>
-          <w:sz w:val="20"/>
-          <w:szCs w:val="20"/>
-        </w:rPr>
-        <w:t>the out-type</w:t>
-      </w:r>
-      <w:proofErr w:type="gramEnd"/>
-      <w:r>
-        <w:rPr>
-          <w:sz w:val="20"/>
-          <w:szCs w:val="20"/>
-        </w:rPr>
-        <w:t xml:space="preserve"> we’ve been required to produce so far.</w:t>
+          <w:highlight w:val="yellow"/>
+        </w:rPr>
+        <w:t>1 – html output (I think html is mandatory, since it is the out-type we’ve been required to produce so far.</w:t>
       </w:r>
     </w:p>
     <w:p>
@@ -1277,6 +1253,7 @@
           <w:color w:val="4472C4" w:themeColor="accent1"/>
           <w:sz w:val="20"/>
           <w:szCs w:val="20"/>
+          <w:highlight w:val="yellow"/>
         </w:rPr>
       </w:pPr>
       <w:r>
@@ -1284,6 +1261,7 @@
           <w:color w:val="4472C4" w:themeColor="accent1"/>
           <w:sz w:val="20"/>
           <w:szCs w:val="20"/>
+          <w:highlight w:val="yellow"/>
         </w:rPr>
         <w:t xml:space="preserve">We’ll want to mention all the NAs we removed due to missing IBU data– down to 1405 beers after starting with 2410. </w:t>
       </w:r>
@@ -1318,8 +1296,6 @@
         </w:rPr>
         <w:t>mention that we changed South Dakota’s IBU to 0 from NA in order to not remove all beer data for that state.</w:t>
       </w:r>
-      <w:bookmarkStart w:id="0" w:name="_GoBack"/>
-      <w:bookmarkEnd w:id="0"/>
     </w:p>
     <w:p>
       <w:pPr>
@@ -1368,7 +1344,7 @@
 </file>
 
 <file path=word/numbering.xml><?xml version="1.0" encoding="utf-8"?>
-<w:numbering xmlns:wpc="http://schemas.microsoft.com/office/word/2010/wordprocessingCanvas" xmlns:cx="http://schemas.microsoft.com/office/drawing/2014/chartex" xmlns:cx1="http://schemas.microsoft.com/office/drawing/2015/9/8/chartex" xmlns:mc="http://schemas.openxmlformats.org/markup-compatibility/2006" xmlns:o="urn:schemas-microsoft-com:office:office" xmlns:r="http://schemas.openxmlformats.org/officeDocument/2006/relationships" xmlns:m="http://schemas.openxmlformats.org/officeDocument/2006/math" xmlns:v="urn:schemas-microsoft-com:vml" xmlns:wp14="http://schemas.microsoft.com/office/word/2010/wordprocessingDrawing" xmlns:wp="http://schemas.openxmlformats.org/drawingml/2006/wordprocessingDrawing" xmlns:w10="urn:schemas-microsoft-com:office:word" xmlns:w="http://schemas.openxmlformats.org/wordprocessingml/2006/main" xmlns:w14="http://schemas.microsoft.com/office/word/2010/wordml" xmlns:w15="http://schemas.microsoft.com/office/word/2012/wordml" xmlns:w16se="http://schemas.microsoft.com/office/word/2015/wordml/symex" xmlns:wpg="http://schemas.microsoft.com/office/word/2010/wordprocessingGroup" xmlns:wpi="http://schemas.microsoft.com/office/word/2010/wordprocessingInk" xmlns:wne="http://schemas.microsoft.com/office/word/2006/wordml" xmlns:wps="http://schemas.microsoft.com/office/word/2010/wordprocessingShape" mc:Ignorable="w14 w15 w16se wp14">
+<w:numbering xmlns:wpc="http://schemas.microsoft.com/office/word/2010/wordprocessingCanvas" xmlns:cx="http://schemas.microsoft.com/office/drawing/2014/chartex" xmlns:cx1="http://schemas.microsoft.com/office/drawing/2015/9/8/chartex" xmlns:cx2="http://schemas.microsoft.com/office/drawing/2015/10/21/chartex" xmlns:cx3="http://schemas.microsoft.com/office/drawing/2016/5/9/chartex" xmlns:cx4="http://schemas.microsoft.com/office/drawing/2016/5/10/chartex" xmlns:cx5="http://schemas.microsoft.com/office/drawing/2016/5/11/chartex" xmlns:cx6="http://schemas.microsoft.com/office/drawing/2016/5/12/chartex" xmlns:cx7="http://schemas.microsoft.com/office/drawing/2016/5/13/chartex" xmlns:cx8="http://schemas.microsoft.com/office/drawing/2016/5/14/chartex" xmlns:mc="http://schemas.openxmlformats.org/markup-compatibility/2006" xmlns:aink="http://schemas.microsoft.com/office/drawing/2016/ink" xmlns:am3d="http://schemas.microsoft.com/office/drawing/2017/model3d" xmlns:o="urn:schemas-microsoft-com:office:office" xmlns:r="http://schemas.openxmlformats.org/officeDocument/2006/relationships" xmlns:m="http://schemas.openxmlformats.org/officeDocument/2006/math" xmlns:v="urn:schemas-microsoft-com:vml" xmlns:wp14="http://schemas.microsoft.com/office/word/2010/wordprocessingDrawing" xmlns:wp="http://schemas.openxmlformats.org/drawingml/2006/wordprocessingDrawing" xmlns:w10="urn:schemas-microsoft-com:office:word" xmlns:w="http://schemas.openxmlformats.org/wordprocessingml/2006/main" xmlns:w14="http://schemas.microsoft.com/office/word/2010/wordml" xmlns:w15="http://schemas.microsoft.com/office/word/2012/wordml" xmlns:w16cid="http://schemas.microsoft.com/office/word/2016/wordml/cid" xmlns:w16se="http://schemas.microsoft.com/office/word/2015/wordml/symex" xmlns:wpg="http://schemas.microsoft.com/office/word/2010/wordprocessingGroup" xmlns:wpi="http://schemas.microsoft.com/office/word/2010/wordprocessingInk" xmlns:wne="http://schemas.microsoft.com/office/word/2006/wordml" xmlns:wps="http://schemas.microsoft.com/office/word/2010/wordprocessingShape" mc:Ignorable="w14 w15 w16se w16cid wp14">
   <w:abstractNum w:abstractNumId="0" w15:restartNumberingAfterBreak="0">
     <w:nsid w:val="4AA84C45"/>
     <w:multiLevelType w:val="hybridMultilevel"/>
@@ -1465,7 +1441,7 @@
 </file>
 
 <file path=word/styles.xml><?xml version="1.0" encoding="utf-8"?>
-<w:styles xmlns:mc="http://schemas.openxmlformats.org/markup-compatibility/2006" xmlns:r="http://schemas.openxmlformats.org/officeDocument/2006/relationships" xmlns:w="http://schemas.openxmlformats.org/wordprocessingml/2006/main" xmlns:w14="http://schemas.microsoft.com/office/word/2010/wordml" xmlns:w15="http://schemas.microsoft.com/office/word/2012/wordml" xmlns:w16se="http://schemas.microsoft.com/office/word/2015/wordml/symex" mc:Ignorable="w14 w15 w16se">
+<w:styles xmlns:mc="http://schemas.openxmlformats.org/markup-compatibility/2006" xmlns:r="http://schemas.openxmlformats.org/officeDocument/2006/relationships" xmlns:w="http://schemas.openxmlformats.org/wordprocessingml/2006/main" xmlns:w14="http://schemas.microsoft.com/office/word/2010/wordml" xmlns:w15="http://schemas.microsoft.com/office/word/2012/wordml" xmlns:w16cid="http://schemas.microsoft.com/office/word/2016/wordml/cid" xmlns:w16se="http://schemas.microsoft.com/office/word/2015/wordml/symex" mc:Ignorable="w14 w15 w16se w16cid">
   <w:docDefaults>
     <w:rPrDefault>
       <w:rPr>
@@ -1481,7 +1457,7 @@
       </w:pPr>
     </w:pPrDefault>
   </w:docDefaults>
-  <w:latentStyles w:defLockedState="0" w:defUIPriority="99" w:defSemiHidden="0" w:defUnhideWhenUsed="0" w:defQFormat="0" w:count="371">
+  <w:latentStyles w:defLockedState="0" w:defUIPriority="99" w:defSemiHidden="0" w:defUnhideWhenUsed="0" w:defQFormat="0" w:count="375">
     <w:lsdException w:name="Normal" w:uiPriority="0" w:qFormat="1"/>
     <w:lsdException w:name="heading 1" w:uiPriority="9" w:qFormat="1"/>
     <w:lsdException w:name="heading 2" w:semiHidden="1" w:uiPriority="9" w:unhideWhenUsed="1" w:qFormat="1"/>
@@ -1587,7 +1563,6 @@
     <w:lsdException w:name="HTML Sample" w:semiHidden="1" w:unhideWhenUsed="1"/>
     <w:lsdException w:name="HTML Typewriter" w:semiHidden="1" w:unhideWhenUsed="1"/>
     <w:lsdException w:name="HTML Variable" w:semiHidden="1" w:unhideWhenUsed="1"/>
-    <w:lsdException w:name="Normal Table" w:semiHidden="1" w:unhideWhenUsed="1"/>
     <w:lsdException w:name="annotation subject" w:semiHidden="1" w:unhideWhenUsed="1"/>
     <w:lsdException w:name="No List" w:semiHidden="1" w:unhideWhenUsed="1"/>
     <w:lsdException w:name="Outline List 1" w:semiHidden="1" w:unhideWhenUsed="1"/>
@@ -1631,10 +1606,8 @@
     <w:lsdException w:name="Table Elegant" w:semiHidden="1" w:unhideWhenUsed="1"/>
     <w:lsdException w:name="Table Professional" w:semiHidden="1" w:unhideWhenUsed="1"/>
     <w:lsdException w:name="Table Subtle 1" w:semiHidden="1" w:unhideWhenUsed="1"/>
-    <w:lsdException w:name="Table Subtle 2" w:semiHidden="1" w:unhideWhenUsed="1"/>
     <w:lsdException w:name="Table Web 1" w:semiHidden="1" w:unhideWhenUsed="1"/>
     <w:lsdException w:name="Table Web 2" w:semiHidden="1" w:unhideWhenUsed="1"/>
-    <w:lsdException w:name="Table Web 3" w:semiHidden="1" w:unhideWhenUsed="1"/>
     <w:lsdException w:name="Balloon Text" w:semiHidden="1" w:unhideWhenUsed="1"/>
     <w:lsdException w:name="Table Grid" w:uiPriority="39"/>
     <w:lsdException w:name="Table Theme" w:semiHidden="1" w:unhideWhenUsed="1"/>
@@ -1853,6 +1826,10 @@
     <w:lsdException w:name="List Table 5 Dark Accent 6" w:uiPriority="50"/>
     <w:lsdException w:name="List Table 6 Colorful Accent 6" w:uiPriority="51"/>
     <w:lsdException w:name="List Table 7 Colorful Accent 6" w:uiPriority="52"/>
+    <w:lsdException w:name="Mention" w:semiHidden="1" w:unhideWhenUsed="1"/>
+    <w:lsdException w:name="Smart Hyperlink" w:semiHidden="1" w:unhideWhenUsed="1"/>
+    <w:lsdException w:name="Hashtag" w:semiHidden="1" w:unhideWhenUsed="1"/>
+    <w:lsdException w:name="Unresolved Mention" w:semiHidden="1" w:unhideWhenUsed="1"/>
   </w:latentStyles>
   <w:style w:type="paragraph" w:default="1" w:styleId="Normal">
     <w:name w:val="Normal"/>

</xml_diff>